<commit_message>
perubahan isi worksheet tugas 2
</commit_message>
<xml_diff>
--- a/Tugas 2/worksheet-3.docx
+++ b/Tugas 2/worksheet-3.docx
@@ -1,6 +1,6 @@
 
 <file path=word/document.xml><?xml version="1.0" encoding="utf-8"?>
-<w:document xmlns:wpc="http://schemas.microsoft.com/office/word/2010/wordprocessingCanvas" xmlns:cx="http://schemas.microsoft.com/office/drawing/2014/chartex" xmlns:cx1="http://schemas.microsoft.com/office/drawing/2015/9/8/chartex" xmlns:cx2="http://schemas.microsoft.com/office/drawing/2015/10/21/chartex" xmlns:cx3="http://schemas.microsoft.com/office/drawing/2016/5/9/chartex" xmlns:cx4="http://schemas.microsoft.com/office/drawing/2016/5/10/chartex" xmlns:cx5="http://schemas.microsoft.com/office/drawing/2016/5/11/chartex" xmlns:cx6="http://schemas.microsoft.com/office/drawing/2016/5/12/chartex" xmlns:cx7="http://schemas.microsoft.com/office/drawing/2016/5/13/chartex" xmlns:cx8="http://schemas.microsoft.com/office/drawing/2016/5/14/chartex" xmlns:mc="http://schemas.openxmlformats.org/markup-compatibility/2006" xmlns:aink="http://schemas.microsoft.com/office/drawing/2016/ink" xmlns:am3d="http://schemas.microsoft.com/office/drawing/2017/model3d" xmlns:o="urn:schemas-microsoft-com:office:office" xmlns:r="http://schemas.openxmlformats.org/officeDocument/2006/relationships" xmlns:m="http://schemas.openxmlformats.org/officeDocument/2006/math" xmlns:v="urn:schemas-microsoft-com:vml" xmlns:wp14="http://schemas.microsoft.com/office/word/2010/wordprocessingDrawing" xmlns:wp="http://schemas.openxmlformats.org/drawingml/2006/wordprocessingDrawing" xmlns:w10="urn:schemas-microsoft-com:office:word" xmlns:w="http://schemas.openxmlformats.org/wordprocessingml/2006/main" xmlns:w14="http://schemas.microsoft.com/office/word/2010/wordml" xmlns:w15="http://schemas.microsoft.com/office/word/2012/wordml" xmlns:w16cex="http://schemas.microsoft.com/office/word/2018/wordml/cex" xmlns:w16cid="http://schemas.microsoft.com/office/word/2016/wordml/cid" xmlns:w16="http://schemas.microsoft.com/office/word/2018/wordml" xmlns:w16sdtdh="http://schemas.microsoft.com/office/word/2020/wordml/sdtdatahash" xmlns:w16se="http://schemas.microsoft.com/office/word/2015/wordml/symex" xmlns:wpg="http://schemas.microsoft.com/office/word/2010/wordprocessingGroup" xmlns:wpi="http://schemas.microsoft.com/office/word/2010/wordprocessingInk" xmlns:wne="http://schemas.microsoft.com/office/word/2006/wordml" xmlns:wps="http://schemas.microsoft.com/office/word/2010/wordprocessingShape" mc:Ignorable="w14 w15 w16se w16cid w16 w16cex w16sdtdh wp14">
+<w:document xmlns:wpc="http://schemas.microsoft.com/office/word/2010/wordprocessingCanvas" xmlns:cx="http://schemas.microsoft.com/office/drawing/2014/chartex" xmlns:cx1="http://schemas.microsoft.com/office/drawing/2015/9/8/chartex" xmlns:cx2="http://schemas.microsoft.com/office/drawing/2015/10/21/chartex" xmlns:cx3="http://schemas.microsoft.com/office/drawing/2016/5/9/chartex" xmlns:cx4="http://schemas.microsoft.com/office/drawing/2016/5/10/chartex" xmlns:cx5="http://schemas.microsoft.com/office/drawing/2016/5/11/chartex" xmlns:cx6="http://schemas.microsoft.com/office/drawing/2016/5/12/chartex" xmlns:cx7="http://schemas.microsoft.com/office/drawing/2016/5/13/chartex" xmlns:cx8="http://schemas.microsoft.com/office/drawing/2016/5/14/chartex" xmlns:mc="http://schemas.openxmlformats.org/markup-compatibility/2006" xmlns:aink="http://schemas.microsoft.com/office/drawing/2016/ink" xmlns:am3d="http://schemas.microsoft.com/office/drawing/2017/model3d" xmlns:o="urn:schemas-microsoft-com:office:office" xmlns:oel="http://schemas.microsoft.com/office/2019/extlst" xmlns:r="http://schemas.openxmlformats.org/officeDocument/2006/relationships" xmlns:m="http://schemas.openxmlformats.org/officeDocument/2006/math" xmlns:v="urn:schemas-microsoft-com:vml" xmlns:wp14="http://schemas.microsoft.com/office/word/2010/wordprocessingDrawing" xmlns:wp="http://schemas.openxmlformats.org/drawingml/2006/wordprocessingDrawing" xmlns:w10="urn:schemas-microsoft-com:office:word" xmlns:w="http://schemas.openxmlformats.org/wordprocessingml/2006/main" xmlns:w14="http://schemas.microsoft.com/office/word/2010/wordml" xmlns:w15="http://schemas.microsoft.com/office/word/2012/wordml" xmlns:w16cex="http://schemas.microsoft.com/office/word/2018/wordml/cex" xmlns:w16cid="http://schemas.microsoft.com/office/word/2016/wordml/cid" xmlns:w16="http://schemas.microsoft.com/office/word/2018/wordml" xmlns:w16du="http://schemas.microsoft.com/office/word/2023/wordml/word16du" xmlns:w16sdtdh="http://schemas.microsoft.com/office/word/2020/wordml/sdtdatahash" xmlns:w16se="http://schemas.microsoft.com/office/word/2015/wordml/symex" xmlns:wpg="http://schemas.microsoft.com/office/word/2010/wordprocessingGroup" xmlns:wpi="http://schemas.microsoft.com/office/word/2010/wordprocessingInk" xmlns:wne="http://schemas.microsoft.com/office/word/2006/wordml" xmlns:wps="http://schemas.microsoft.com/office/word/2010/wordprocessingShape" mc:Ignorable="w14 w15 w16se w16cid w16 w16cex w16sdtdh w16du wp14">
   <w:body>
     <w:p>
       <w:pPr>
@@ -31,6 +31,40 @@
         <w:tab/>
         <w:t>:</w:t>
       </w:r>
+      <w:r>
+        <w:t xml:space="preserve"> </w:t>
+      </w:r>
+      <w:proofErr w:type="spellStart"/>
+      <w:r>
+        <w:t>M.Irfan</w:t>
+      </w:r>
+      <w:proofErr w:type="spellEnd"/>
+      <w:r>
+        <w:t xml:space="preserve"> Hamdi</w:t>
+      </w:r>
+    </w:p>
+    <w:p>
+      <w:r>
+        <w:t>NIM</w:t>
+      </w:r>
+      <w:r>
+        <w:tab/>
+        <w:t>: 211100065</w:t>
+      </w:r>
+    </w:p>
+    <w:p>
+      <w:r>
+        <w:t>Asal</w:t>
+      </w:r>
+      <w:r>
+        <w:tab/>
+        <w:t xml:space="preserve">: Universitas </w:t>
+      </w:r>
+      <w:proofErr w:type="spellStart"/>
+      <w:r>
+        <w:t>Metamedia</w:t>
+      </w:r>
+      <w:proofErr w:type="spellEnd"/>
     </w:p>
     <w:p/>
     <w:p>
@@ -52,8 +86,37 @@
         </w:numPr>
         <w:spacing w:line="360" w:lineRule="auto"/>
       </w:pPr>
-      <w:r>
-        <w:t>Tampilkan produk yang asset nya diatas 20jt</w:t>
+      <w:proofErr w:type="spellStart"/>
+      <w:r>
+        <w:t>Tampilkan</w:t>
+      </w:r>
+      <w:proofErr w:type="spellEnd"/>
+      <w:r>
+        <w:t xml:space="preserve"> </w:t>
+      </w:r>
+      <w:proofErr w:type="spellStart"/>
+      <w:r>
+        <w:t>produk</w:t>
+      </w:r>
+      <w:proofErr w:type="spellEnd"/>
+      <w:r>
+        <w:t xml:space="preserve"> yang asset </w:t>
+      </w:r>
+      <w:proofErr w:type="spellStart"/>
+      <w:r>
+        <w:t>nya</w:t>
+      </w:r>
+      <w:proofErr w:type="spellEnd"/>
+      <w:r>
+        <w:t xml:space="preserve"> </w:t>
+      </w:r>
+      <w:proofErr w:type="spellStart"/>
+      <w:r>
+        <w:t>diatas</w:t>
+      </w:r>
+      <w:proofErr w:type="spellEnd"/>
+      <w:r>
+        <w:t xml:space="preserve"> 20jt</w:t>
       </w:r>
     </w:p>
     <w:p>
@@ -62,10 +125,42 @@
         <w:ind w:left="720"/>
       </w:pPr>
       <w:r>
-        <w:t>MariaDB [dbtoko1]&gt; SELECT SUM(harga_beli * stok) as total from produk;</w:t>
-      </w:r>
-      <w:r>
-        <w:t xml:space="preserve"> //menghitung total asset</w:t>
+        <w:t>MariaDB [dbtoko1]&gt; SELECT SUM(</w:t>
+      </w:r>
+      <w:proofErr w:type="spellStart"/>
+      <w:r>
+        <w:t>harga_beli</w:t>
+      </w:r>
+      <w:proofErr w:type="spellEnd"/>
+      <w:r>
+        <w:t xml:space="preserve"> * </w:t>
+      </w:r>
+      <w:proofErr w:type="spellStart"/>
+      <w:r>
+        <w:t>stok</w:t>
+      </w:r>
+      <w:proofErr w:type="spellEnd"/>
+      <w:r>
+        <w:t xml:space="preserve">) as total from </w:t>
+      </w:r>
+      <w:proofErr w:type="spellStart"/>
+      <w:r>
+        <w:t>produk</w:t>
+      </w:r>
+      <w:proofErr w:type="spellEnd"/>
+      <w:r>
+        <w:t>;</w:t>
+      </w:r>
+      <w:r>
+        <w:t xml:space="preserve"> //</w:t>
+      </w:r>
+      <w:proofErr w:type="spellStart"/>
+      <w:r>
+        <w:t>menghitung</w:t>
+      </w:r>
+      <w:proofErr w:type="spellEnd"/>
+      <w:r>
+        <w:t xml:space="preserve"> total asset</w:t>
       </w:r>
     </w:p>
     <w:p>
@@ -74,11 +169,48 @@
         <w:ind w:left="720"/>
       </w:pPr>
       <w:r>
-        <w:t>MariaDB [dbtoko1]&gt; SELECT * FROM produk WHERE harga_beli * stok &gt; 20000000;</w:t>
-      </w:r>
-      <w:r>
-        <w:t xml:space="preserve"> ini yang betul</w:t>
-      </w:r>
+        <w:t xml:space="preserve">MariaDB [dbtoko1]&gt; SELECT * FROM </w:t>
+      </w:r>
+      <w:proofErr w:type="spellStart"/>
+      <w:r>
+        <w:t>produk</w:t>
+      </w:r>
+      <w:proofErr w:type="spellEnd"/>
+      <w:r>
+        <w:t xml:space="preserve"> WHERE </w:t>
+      </w:r>
+      <w:proofErr w:type="spellStart"/>
+      <w:r>
+        <w:t>harga_beli</w:t>
+      </w:r>
+      <w:proofErr w:type="spellEnd"/>
+      <w:r>
+        <w:t xml:space="preserve"> * </w:t>
+      </w:r>
+      <w:proofErr w:type="spellStart"/>
+      <w:r>
+        <w:t>stok</w:t>
+      </w:r>
+      <w:proofErr w:type="spellEnd"/>
+      <w:r>
+        <w:t xml:space="preserve"> &gt; 20000000;</w:t>
+      </w:r>
+      <w:r>
+        <w:t xml:space="preserve"> </w:t>
+      </w:r>
+      <w:proofErr w:type="spellStart"/>
+      <w:r>
+        <w:t>ini</w:t>
+      </w:r>
+      <w:proofErr w:type="spellEnd"/>
+      <w:r>
+        <w:t xml:space="preserve"> yang </w:t>
+      </w:r>
+      <w:proofErr w:type="spellStart"/>
+      <w:r>
+        <w:t>betul</w:t>
+      </w:r>
+      <w:proofErr w:type="spellEnd"/>
     </w:p>
     <w:p>
       <w:pPr>
@@ -117,9 +249,59 @@
         </w:numPr>
         <w:spacing w:line="360" w:lineRule="auto"/>
       </w:pPr>
-      <w:r>
-        <w:t>Tampilkan data produk beserta selisih stok dengan minimal stok</w:t>
-      </w:r>
+      <w:proofErr w:type="spellStart"/>
+      <w:r>
+        <w:t>Tampilkan</w:t>
+      </w:r>
+      <w:proofErr w:type="spellEnd"/>
+      <w:r>
+        <w:t xml:space="preserve"> data </w:t>
+      </w:r>
+      <w:proofErr w:type="spellStart"/>
+      <w:r>
+        <w:t>produk</w:t>
+      </w:r>
+      <w:proofErr w:type="spellEnd"/>
+      <w:r>
+        <w:t xml:space="preserve"> </w:t>
+      </w:r>
+      <w:proofErr w:type="spellStart"/>
+      <w:r>
+        <w:t>beserta</w:t>
+      </w:r>
+      <w:proofErr w:type="spellEnd"/>
+      <w:r>
+        <w:t xml:space="preserve"> </w:t>
+      </w:r>
+      <w:proofErr w:type="spellStart"/>
+      <w:r>
+        <w:t>selisih</w:t>
+      </w:r>
+      <w:proofErr w:type="spellEnd"/>
+      <w:r>
+        <w:t xml:space="preserve"> </w:t>
+      </w:r>
+      <w:proofErr w:type="spellStart"/>
+      <w:r>
+        <w:t>stok</w:t>
+      </w:r>
+      <w:proofErr w:type="spellEnd"/>
+      <w:r>
+        <w:t xml:space="preserve"> </w:t>
+      </w:r>
+      <w:proofErr w:type="spellStart"/>
+      <w:r>
+        <w:t>dengan</w:t>
+      </w:r>
+      <w:proofErr w:type="spellEnd"/>
+      <w:r>
+        <w:t xml:space="preserve"> minimal </w:t>
+      </w:r>
+      <w:proofErr w:type="spellStart"/>
+      <w:r>
+        <w:t>stok</w:t>
+      </w:r>
+      <w:proofErr w:type="spellEnd"/>
     </w:p>
     <w:p>
       <w:pPr>
@@ -127,7 +309,39 @@
         <w:ind w:left="720"/>
       </w:pPr>
       <w:r>
-        <w:t>MariaDB [dbtoko1]&gt; SELECT SUM(stok - min_stok) as selisih from produk;</w:t>
+        <w:t>MariaDB [dbtoko1]&gt; SELECT SUM(</w:t>
+      </w:r>
+      <w:proofErr w:type="spellStart"/>
+      <w:r>
+        <w:t>stok</w:t>
+      </w:r>
+      <w:proofErr w:type="spellEnd"/>
+      <w:r>
+        <w:t xml:space="preserve"> - </w:t>
+      </w:r>
+      <w:proofErr w:type="spellStart"/>
+      <w:r>
+        <w:t>min_stok</w:t>
+      </w:r>
+      <w:proofErr w:type="spellEnd"/>
+      <w:r>
+        <w:t xml:space="preserve">) as </w:t>
+      </w:r>
+      <w:proofErr w:type="spellStart"/>
+      <w:r>
+        <w:t>selisih</w:t>
+      </w:r>
+      <w:proofErr w:type="spellEnd"/>
+      <w:r>
+        <w:t xml:space="preserve"> from </w:t>
+      </w:r>
+      <w:proofErr w:type="spellStart"/>
+      <w:r>
+        <w:t>produk</w:t>
+      </w:r>
+      <w:proofErr w:type="spellEnd"/>
+      <w:r>
+        <w:t>;</w:t>
       </w:r>
     </w:p>
     <w:p>
@@ -138,9 +352,35 @@
         </w:numPr>
         <w:spacing w:line="360" w:lineRule="auto"/>
       </w:pPr>
-      <w:r>
-        <w:t>Tampilkan total asset produk secara keseluruhan</w:t>
-      </w:r>
+      <w:proofErr w:type="spellStart"/>
+      <w:r>
+        <w:t>Tampilkan</w:t>
+      </w:r>
+      <w:proofErr w:type="spellEnd"/>
+      <w:r>
+        <w:t xml:space="preserve"> total asset </w:t>
+      </w:r>
+      <w:proofErr w:type="spellStart"/>
+      <w:r>
+        <w:t>produk</w:t>
+      </w:r>
+      <w:proofErr w:type="spellEnd"/>
+      <w:r>
+        <w:t xml:space="preserve"> </w:t>
+      </w:r>
+      <w:proofErr w:type="spellStart"/>
+      <w:r>
+        <w:t>secara</w:t>
+      </w:r>
+      <w:proofErr w:type="spellEnd"/>
+      <w:r>
+        <w:t xml:space="preserve"> </w:t>
+      </w:r>
+      <w:proofErr w:type="spellStart"/>
+      <w:r>
+        <w:t>keseluruhan</w:t>
+      </w:r>
+      <w:proofErr w:type="spellEnd"/>
     </w:p>
     <w:p>
       <w:pPr>
@@ -148,7 +388,31 @@
         <w:ind w:left="720"/>
       </w:pPr>
       <w:r>
-        <w:t>MariaDB [dbtoko1]&gt; SELECT sum(stok) as total_asset from produk;</w:t>
+        <w:t>MariaDB [dbtoko1]&gt; SELECT sum(</w:t>
+      </w:r>
+      <w:proofErr w:type="spellStart"/>
+      <w:r>
+        <w:t>stok</w:t>
+      </w:r>
+      <w:proofErr w:type="spellEnd"/>
+      <w:r>
+        <w:t xml:space="preserve">) as </w:t>
+      </w:r>
+      <w:proofErr w:type="spellStart"/>
+      <w:r>
+        <w:t>total_asset</w:t>
+      </w:r>
+      <w:proofErr w:type="spellEnd"/>
+      <w:r>
+        <w:t xml:space="preserve"> from </w:t>
+      </w:r>
+      <w:proofErr w:type="spellStart"/>
+      <w:r>
+        <w:t>produk</w:t>
+      </w:r>
+      <w:proofErr w:type="spellEnd"/>
+      <w:r>
+        <w:t>;</w:t>
       </w:r>
     </w:p>
     <w:p>
@@ -159,14 +423,59 @@
         </w:numPr>
         <w:spacing w:line="360" w:lineRule="auto"/>
       </w:pPr>
-      <w:r>
-        <w:t>Tampilkan data pelanggan yang lahirnya antara tahun 19</w:t>
+      <w:proofErr w:type="spellStart"/>
+      <w:r>
+        <w:t>Tampilkan</w:t>
+      </w:r>
+      <w:proofErr w:type="spellEnd"/>
+      <w:r>
+        <w:t xml:space="preserve"> data </w:t>
+      </w:r>
+      <w:proofErr w:type="spellStart"/>
+      <w:r>
+        <w:t>pelanggan</w:t>
+      </w:r>
+      <w:proofErr w:type="spellEnd"/>
+      <w:r>
+        <w:t xml:space="preserve"> yang </w:t>
+      </w:r>
+      <w:proofErr w:type="spellStart"/>
+      <w:r>
+        <w:t>lahirnya</w:t>
+      </w:r>
+      <w:proofErr w:type="spellEnd"/>
+      <w:r>
+        <w:t xml:space="preserve"> </w:t>
+      </w:r>
+      <w:proofErr w:type="spellStart"/>
+      <w:r>
+        <w:t>antara</w:t>
+      </w:r>
+      <w:proofErr w:type="spellEnd"/>
+      <w:r>
+        <w:t xml:space="preserve"> </w:t>
+      </w:r>
+      <w:proofErr w:type="spellStart"/>
+      <w:r>
+        <w:t>tahun</w:t>
+      </w:r>
+      <w:proofErr w:type="spellEnd"/>
+      <w:r>
+        <w:t xml:space="preserve"> 19</w:t>
       </w:r>
       <w:r>
         <w:t>80</w:t>
       </w:r>
       <w:r>
-        <w:t xml:space="preserve"> sampai </w:t>
+        <w:t xml:space="preserve"> </w:t>
+      </w:r>
+      <w:proofErr w:type="spellStart"/>
+      <w:r>
+        <w:t>sampai</w:t>
+      </w:r>
+      <w:proofErr w:type="spellEnd"/>
+      <w:r>
+        <w:t xml:space="preserve"> </w:t>
       </w:r>
       <w:r>
         <w:t>1990</w:t>
@@ -178,7 +487,35 @@
         <w:ind w:left="720"/>
       </w:pPr>
       <w:r>
-        <w:t>MariaDB [dbtoko1]&gt; SELECT * FROM pelanggan WHERE YEAR(tgl_lahir) BETWEEN 1999 AND 2004;</w:t>
+        <w:t xml:space="preserve">MariaDB [dbtoko1]&gt; SELECT * FROM </w:t>
+      </w:r>
+      <w:proofErr w:type="spellStart"/>
+      <w:r>
+        <w:t>pelanggan</w:t>
+      </w:r>
+      <w:proofErr w:type="spellEnd"/>
+      <w:r>
+        <w:t xml:space="preserve"> WHERE YEAR(</w:t>
+      </w:r>
+      <w:proofErr w:type="spellStart"/>
+      <w:r>
+        <w:t>tgl_lahir</w:t>
+      </w:r>
+      <w:proofErr w:type="spellEnd"/>
+      <w:r>
+        <w:t>) BETWEEN 19</w:t>
+      </w:r>
+      <w:r>
+        <w:t>80</w:t>
+      </w:r>
+      <w:r>
+        <w:t xml:space="preserve"> AND </w:t>
+      </w:r>
+      <w:r>
+        <w:t>1990</w:t>
+      </w:r>
+      <w:r>
+        <w:t>;</w:t>
       </w:r>
     </w:p>
     <w:p>
@@ -189,8 +526,37 @@
         </w:numPr>
         <w:spacing w:line="360" w:lineRule="auto"/>
       </w:pPr>
-      <w:r>
-        <w:t>Tampilkan data pelanggan yang lahirnya tahun 19</w:t>
+      <w:proofErr w:type="spellStart"/>
+      <w:r>
+        <w:t>Tampilkan</w:t>
+      </w:r>
+      <w:proofErr w:type="spellEnd"/>
+      <w:r>
+        <w:t xml:space="preserve"> data </w:t>
+      </w:r>
+      <w:proofErr w:type="spellStart"/>
+      <w:r>
+        <w:t>pelanggan</w:t>
+      </w:r>
+      <w:proofErr w:type="spellEnd"/>
+      <w:r>
+        <w:t xml:space="preserve"> yang </w:t>
+      </w:r>
+      <w:proofErr w:type="spellStart"/>
+      <w:r>
+        <w:t>lahirnya</w:t>
+      </w:r>
+      <w:proofErr w:type="spellEnd"/>
+      <w:r>
+        <w:t xml:space="preserve"> </w:t>
+      </w:r>
+      <w:proofErr w:type="spellStart"/>
+      <w:r>
+        <w:t>tahun</w:t>
+      </w:r>
+      <w:proofErr w:type="spellEnd"/>
+      <w:r>
+        <w:t xml:space="preserve"> 19</w:t>
       </w:r>
       <w:r>
         <w:t>9</w:t>
@@ -205,7 +571,23 @@
         <w:ind w:left="720"/>
       </w:pPr>
       <w:r>
-        <w:t>MariaDB [dbtoko1]&gt; SELECT * FROM pelanggan WHERE YEAR(tgl_lahir)=1998;</w:t>
+        <w:t xml:space="preserve">MariaDB [dbtoko1]&gt; SELECT * FROM </w:t>
+      </w:r>
+      <w:proofErr w:type="spellStart"/>
+      <w:r>
+        <w:t>pelanggan</w:t>
+      </w:r>
+      <w:proofErr w:type="spellEnd"/>
+      <w:r>
+        <w:t xml:space="preserve"> WHERE YEAR(</w:t>
+      </w:r>
+      <w:proofErr w:type="spellStart"/>
+      <w:r>
+        <w:t>tgl_lahir</w:t>
+      </w:r>
+      <w:proofErr w:type="spellEnd"/>
+      <w:r>
+        <w:t>)=1998;</w:t>
       </w:r>
     </w:p>
     <w:p>
@@ -216,12 +598,51 @@
         </w:numPr>
         <w:spacing w:line="360" w:lineRule="auto"/>
       </w:pPr>
-      <w:r>
-        <w:t xml:space="preserve">Tampilkan data pelanggan yang berulang tahun bulan </w:t>
-      </w:r>
+      <w:proofErr w:type="spellStart"/>
+      <w:r>
+        <w:t>Tampilkan</w:t>
+      </w:r>
+      <w:proofErr w:type="spellEnd"/>
+      <w:r>
+        <w:t xml:space="preserve"> data </w:t>
+      </w:r>
+      <w:proofErr w:type="spellStart"/>
+      <w:r>
+        <w:t>pelanggan</w:t>
+      </w:r>
+      <w:proofErr w:type="spellEnd"/>
+      <w:r>
+        <w:t xml:space="preserve"> yang </w:t>
+      </w:r>
+      <w:proofErr w:type="spellStart"/>
+      <w:r>
+        <w:t>berulang</w:t>
+      </w:r>
+      <w:proofErr w:type="spellEnd"/>
+      <w:r>
+        <w:t xml:space="preserve"> </w:t>
+      </w:r>
+      <w:proofErr w:type="spellStart"/>
+      <w:r>
+        <w:t>tahun</w:t>
+      </w:r>
+      <w:proofErr w:type="spellEnd"/>
+      <w:r>
+        <w:t xml:space="preserve"> </w:t>
+      </w:r>
+      <w:proofErr w:type="spellStart"/>
+      <w:r>
+        <w:t>bulan</w:t>
+      </w:r>
+      <w:proofErr w:type="spellEnd"/>
+      <w:r>
+        <w:t xml:space="preserve"> </w:t>
+      </w:r>
+      <w:proofErr w:type="spellStart"/>
       <w:r>
         <w:t>agustus</w:t>
       </w:r>
+      <w:proofErr w:type="spellEnd"/>
     </w:p>
     <w:p>
       <w:pPr>
@@ -229,7 +650,23 @@
         <w:ind w:left="720"/>
       </w:pPr>
       <w:r>
-        <w:t>MariaDB [dbtoko1]&gt; SELECT * FROM pelanggan WHERE MONTH(tgl_lahir)=08;</w:t>
+        <w:t xml:space="preserve">MariaDB [dbtoko1]&gt; SELECT * FROM </w:t>
+      </w:r>
+      <w:proofErr w:type="spellStart"/>
+      <w:r>
+        <w:t>pelanggan</w:t>
+      </w:r>
+      <w:proofErr w:type="spellEnd"/>
+      <w:r>
+        <w:t xml:space="preserve"> WHERE MONTH(</w:t>
+      </w:r>
+      <w:proofErr w:type="spellStart"/>
+      <w:r>
+        <w:t>tgl_lahir</w:t>
+      </w:r>
+      <w:proofErr w:type="spellEnd"/>
+      <w:r>
+        <w:t>)=08;</w:t>
       </w:r>
     </w:p>
     <w:p>
@@ -240,8 +677,101 @@
         </w:numPr>
         <w:spacing w:line="360" w:lineRule="auto"/>
       </w:pPr>
-      <w:r>
-        <w:t>Tampilkan data pelanggan : nama, tmp_lahir, tgl_lahir dan umur (selisih tahun sekarang dikurang tahun kelahiran)</w:t>
+      <w:proofErr w:type="spellStart"/>
+      <w:r>
+        <w:t>Tampilkan</w:t>
+      </w:r>
+      <w:proofErr w:type="spellEnd"/>
+      <w:r>
+        <w:t xml:space="preserve"> data </w:t>
+      </w:r>
+      <w:proofErr w:type="spellStart"/>
+      <w:r>
+        <w:t>pelanggan</w:t>
+      </w:r>
+      <w:proofErr w:type="spellEnd"/>
+      <w:r>
+        <w:t xml:space="preserve"> : </w:t>
+      </w:r>
+      <w:proofErr w:type="spellStart"/>
+      <w:r>
+        <w:t>nama</w:t>
+      </w:r>
+      <w:proofErr w:type="spellEnd"/>
+      <w:r>
+        <w:t xml:space="preserve">, </w:t>
+      </w:r>
+      <w:proofErr w:type="spellStart"/>
+      <w:r>
+        <w:t>tmp_lahir</w:t>
+      </w:r>
+      <w:proofErr w:type="spellEnd"/>
+      <w:r>
+        <w:t xml:space="preserve">, </w:t>
+      </w:r>
+      <w:proofErr w:type="spellStart"/>
+      <w:r>
+        <w:t>tgl_lahir</w:t>
+      </w:r>
+      <w:proofErr w:type="spellEnd"/>
+      <w:r>
+        <w:t xml:space="preserve"> dan </w:t>
+      </w:r>
+      <w:proofErr w:type="spellStart"/>
+      <w:r>
+        <w:t>umur</w:t>
+      </w:r>
+      <w:proofErr w:type="spellEnd"/>
+      <w:r>
+        <w:t xml:space="preserve"> (</w:t>
+      </w:r>
+      <w:proofErr w:type="spellStart"/>
+      <w:r>
+        <w:t>selisih</w:t>
+      </w:r>
+      <w:proofErr w:type="spellEnd"/>
+      <w:r>
+        <w:t xml:space="preserve"> </w:t>
+      </w:r>
+      <w:proofErr w:type="spellStart"/>
+      <w:r>
+        <w:t>tahun</w:t>
+      </w:r>
+      <w:proofErr w:type="spellEnd"/>
+      <w:r>
+        <w:t xml:space="preserve"> </w:t>
+      </w:r>
+      <w:proofErr w:type="spellStart"/>
+      <w:r>
+        <w:t>sekarang</w:t>
+      </w:r>
+      <w:proofErr w:type="spellEnd"/>
+      <w:r>
+        <w:t xml:space="preserve"> </w:t>
+      </w:r>
+      <w:proofErr w:type="spellStart"/>
+      <w:r>
+        <w:t>dikurang</w:t>
+      </w:r>
+      <w:proofErr w:type="spellEnd"/>
+      <w:r>
+        <w:t xml:space="preserve"> </w:t>
+      </w:r>
+      <w:proofErr w:type="spellStart"/>
+      <w:r>
+        <w:t>tahun</w:t>
+      </w:r>
+      <w:proofErr w:type="spellEnd"/>
+      <w:r>
+        <w:t xml:space="preserve"> </w:t>
+      </w:r>
+      <w:proofErr w:type="spellStart"/>
+      <w:r>
+        <w:t>kelahiran</w:t>
+      </w:r>
+      <w:proofErr w:type="spellEnd"/>
+      <w:r>
+        <w:t>)</w:t>
       </w:r>
     </w:p>
     <w:p>
@@ -250,13 +780,66 @@
         <w:ind w:left="720"/>
       </w:pPr>
       <w:r>
-        <w:t>MariaDB [dbtoko1]&gt; SELECT nama, tmp_lahir, tgl_lahir, (YEAR(NOW())-YEAR(tgl_lahir)) AS umur FROM pelanggan;</w:t>
-      </w:r>
-    </w:p>
-    <w:p>
-      <w:pPr>
-        <w:spacing w:line="360" w:lineRule="auto"/>
-      </w:pPr>
+        <w:t xml:space="preserve">MariaDB [dbtoko1]&gt; SELECT </w:t>
+      </w:r>
+      <w:proofErr w:type="spellStart"/>
+      <w:r>
+        <w:t>nama</w:t>
+      </w:r>
+      <w:proofErr w:type="spellEnd"/>
+      <w:r>
+        <w:t xml:space="preserve">, </w:t>
+      </w:r>
+      <w:proofErr w:type="spellStart"/>
+      <w:r>
+        <w:t>tmp_lahir</w:t>
+      </w:r>
+      <w:proofErr w:type="spellEnd"/>
+      <w:r>
+        <w:t xml:space="preserve">, </w:t>
+      </w:r>
+      <w:proofErr w:type="spellStart"/>
+      <w:r>
+        <w:t>tgl_lahir</w:t>
+      </w:r>
+      <w:proofErr w:type="spellEnd"/>
+      <w:r>
+        <w:t>, (YEAR(NOW())-YEAR(</w:t>
+      </w:r>
+      <w:proofErr w:type="spellStart"/>
+      <w:r>
+        <w:t>tgl_lahir</w:t>
+      </w:r>
+      <w:proofErr w:type="spellEnd"/>
+      <w:r>
+        <w:t xml:space="preserve">)) AS </w:t>
+      </w:r>
+      <w:proofErr w:type="spellStart"/>
+      <w:r>
+        <w:t>umur</w:t>
+      </w:r>
+      <w:proofErr w:type="spellEnd"/>
+      <w:r>
+        <w:t xml:space="preserve"> FROM </w:t>
+      </w:r>
+      <w:proofErr w:type="spellStart"/>
+      <w:r>
+        <w:t>pelanggan</w:t>
+      </w:r>
+      <w:proofErr w:type="spellEnd"/>
+      <w:r>
+        <w:t>;</w:t>
+      </w:r>
+    </w:p>
+    <w:p>
+      <w:pPr>
+        <w:spacing w:line="360" w:lineRule="auto"/>
+      </w:pPr>
+    </w:p>
+    <w:p>
+      <w:r>
+        <w:br w:type="page"/>
+      </w:r>
     </w:p>
     <w:p>
       <w:pPr>
@@ -265,6 +848,7 @@
         </w:pBdr>
       </w:pPr>
       <w:r>
+        <w:lastRenderedPageBreak/>
         <w:t>SOAL 3.2</w:t>
       </w:r>
     </w:p>
@@ -281,11 +865,72 @@
         </w:numPr>
         <w:spacing w:line="360" w:lineRule="auto"/>
       </w:pPr>
-      <w:r>
-        <w:t>Berapa jumlah pelanggan yang tahun lahirnya 199</w:t>
+      <w:proofErr w:type="spellStart"/>
+      <w:r>
+        <w:t>Berapa</w:t>
+      </w:r>
+      <w:proofErr w:type="spellEnd"/>
+      <w:r>
+        <w:t xml:space="preserve"> </w:t>
+      </w:r>
+      <w:proofErr w:type="spellStart"/>
+      <w:r>
+        <w:t>jumlah</w:t>
+      </w:r>
+      <w:proofErr w:type="spellEnd"/>
+      <w:r>
+        <w:t xml:space="preserve"> </w:t>
+      </w:r>
+      <w:proofErr w:type="spellStart"/>
+      <w:r>
+        <w:t>pelanggan</w:t>
+      </w:r>
+      <w:proofErr w:type="spellEnd"/>
+      <w:r>
+        <w:t xml:space="preserve"> yang </w:t>
+      </w:r>
+      <w:proofErr w:type="spellStart"/>
+      <w:r>
+        <w:t>tahun</w:t>
+      </w:r>
+      <w:proofErr w:type="spellEnd"/>
+      <w:r>
+        <w:t xml:space="preserve"> </w:t>
+      </w:r>
+      <w:proofErr w:type="spellStart"/>
+      <w:r>
+        <w:t>lahirnya</w:t>
+      </w:r>
+      <w:proofErr w:type="spellEnd"/>
+      <w:r>
+        <w:t xml:space="preserve"> 199</w:t>
       </w:r>
       <w:r>
         <w:t>8</w:t>
+      </w:r>
+    </w:p>
+    <w:p>
+      <w:pPr>
+        <w:spacing w:line="360" w:lineRule="auto"/>
+      </w:pPr>
+      <w:r>
+        <w:t xml:space="preserve">MariaDB [dbpos_sib6]&gt; SELECT COUNT(*) FROM </w:t>
+      </w:r>
+      <w:proofErr w:type="spellStart"/>
+      <w:r>
+        <w:t>pelanggan</w:t>
+      </w:r>
+      <w:proofErr w:type="spellEnd"/>
+      <w:r>
+        <w:t xml:space="preserve"> WHERE YEAR(</w:t>
+      </w:r>
+      <w:proofErr w:type="spellStart"/>
+      <w:r>
+        <w:t>tgl_lahir</w:t>
+      </w:r>
+      <w:proofErr w:type="spellEnd"/>
+      <w:r>
+        <w:t>) = 1998;</w:t>
       </w:r>
     </w:p>
     <w:p>
@@ -296,8 +941,85 @@
         </w:numPr>
         <w:spacing w:line="360" w:lineRule="auto"/>
       </w:pPr>
-      <w:r>
-        <w:t>Berapa jumlah pelanggan perempuan yang tempat lahirnya di Jakarta</w:t>
+      <w:proofErr w:type="spellStart"/>
+      <w:r>
+        <w:t>Berapa</w:t>
+      </w:r>
+      <w:proofErr w:type="spellEnd"/>
+      <w:r>
+        <w:t xml:space="preserve"> </w:t>
+      </w:r>
+      <w:proofErr w:type="spellStart"/>
+      <w:r>
+        <w:t>jumlah</w:t>
+      </w:r>
+      <w:proofErr w:type="spellEnd"/>
+      <w:r>
+        <w:t xml:space="preserve"> </w:t>
+      </w:r>
+      <w:proofErr w:type="spellStart"/>
+      <w:r>
+        <w:t>pelanggan</w:t>
+      </w:r>
+      <w:proofErr w:type="spellEnd"/>
+      <w:r>
+        <w:t xml:space="preserve"> </w:t>
+      </w:r>
+      <w:proofErr w:type="spellStart"/>
+      <w:r>
+        <w:t>perempuan</w:t>
+      </w:r>
+      <w:proofErr w:type="spellEnd"/>
+      <w:r>
+        <w:t xml:space="preserve"> yang </w:t>
+      </w:r>
+      <w:proofErr w:type="spellStart"/>
+      <w:r>
+        <w:t>tempat</w:t>
+      </w:r>
+      <w:proofErr w:type="spellEnd"/>
+      <w:r>
+        <w:t xml:space="preserve"> </w:t>
+      </w:r>
+      <w:proofErr w:type="spellStart"/>
+      <w:r>
+        <w:t>lahirnya</w:t>
+      </w:r>
+      <w:proofErr w:type="spellEnd"/>
+      <w:r>
+        <w:t xml:space="preserve"> di Jakarta</w:t>
+      </w:r>
+    </w:p>
+    <w:p>
+      <w:pPr>
+        <w:spacing w:line="360" w:lineRule="auto"/>
+      </w:pPr>
+      <w:r>
+        <w:t xml:space="preserve">MariaDB [dbpos_sib6]&gt; SELECT COUNT(*) FROM </w:t>
+      </w:r>
+      <w:proofErr w:type="spellStart"/>
+      <w:r>
+        <w:t>pelanggan</w:t>
+      </w:r>
+      <w:proofErr w:type="spellEnd"/>
+      <w:r>
+        <w:t xml:space="preserve"> WHERE </w:t>
+      </w:r>
+      <w:proofErr w:type="spellStart"/>
+      <w:r>
+        <w:t>jk</w:t>
+      </w:r>
+      <w:proofErr w:type="spellEnd"/>
+      <w:r>
+        <w:t xml:space="preserve"> = 'P' AND </w:t>
+      </w:r>
+      <w:proofErr w:type="spellStart"/>
+      <w:r>
+        <w:t>tmp_lahir</w:t>
+      </w:r>
+      <w:proofErr w:type="spellEnd"/>
+      <w:r>
+        <w:t xml:space="preserve"> = 'Jakarta';</w:t>
       </w:r>
     </w:p>
     <w:p>
@@ -308,8 +1030,101 @@
         </w:numPr>
         <w:spacing w:line="360" w:lineRule="auto"/>
       </w:pPr>
-      <w:r>
-        <w:t>Berapa jumlah total stok semua produk yang harga jualnya dibawah 10rb</w:t>
+      <w:proofErr w:type="spellStart"/>
+      <w:r>
+        <w:t>Berapa</w:t>
+      </w:r>
+      <w:proofErr w:type="spellEnd"/>
+      <w:r>
+        <w:t xml:space="preserve"> </w:t>
+      </w:r>
+      <w:proofErr w:type="spellStart"/>
+      <w:r>
+        <w:t>jumlah</w:t>
+      </w:r>
+      <w:proofErr w:type="spellEnd"/>
+      <w:r>
+        <w:t xml:space="preserve"> total </w:t>
+      </w:r>
+      <w:proofErr w:type="spellStart"/>
+      <w:r>
+        <w:t>stok</w:t>
+      </w:r>
+      <w:proofErr w:type="spellEnd"/>
+      <w:r>
+        <w:t xml:space="preserve"> </w:t>
+      </w:r>
+      <w:proofErr w:type="spellStart"/>
+      <w:r>
+        <w:t>semua</w:t>
+      </w:r>
+      <w:proofErr w:type="spellEnd"/>
+      <w:r>
+        <w:t xml:space="preserve"> </w:t>
+      </w:r>
+      <w:proofErr w:type="spellStart"/>
+      <w:r>
+        <w:t>produk</w:t>
+      </w:r>
+      <w:proofErr w:type="spellEnd"/>
+      <w:r>
+        <w:t xml:space="preserve"> yang </w:t>
+      </w:r>
+      <w:proofErr w:type="spellStart"/>
+      <w:r>
+        <w:t>harga</w:t>
+      </w:r>
+      <w:proofErr w:type="spellEnd"/>
+      <w:r>
+        <w:t xml:space="preserve"> </w:t>
+      </w:r>
+      <w:proofErr w:type="spellStart"/>
+      <w:r>
+        <w:t>jualnya</w:t>
+      </w:r>
+      <w:proofErr w:type="spellEnd"/>
+      <w:r>
+        <w:t xml:space="preserve"> </w:t>
+      </w:r>
+      <w:proofErr w:type="spellStart"/>
+      <w:r>
+        <w:t>dibawah</w:t>
+      </w:r>
+      <w:proofErr w:type="spellEnd"/>
+      <w:r>
+        <w:t xml:space="preserve"> 10rb</w:t>
+      </w:r>
+    </w:p>
+    <w:p>
+      <w:pPr>
+        <w:spacing w:line="360" w:lineRule="auto"/>
+      </w:pPr>
+      <w:r>
+        <w:t>MariaDB [dbpos_sib6]&gt; SELECT SUM(</w:t>
+      </w:r>
+      <w:proofErr w:type="spellStart"/>
+      <w:r>
+        <w:t>stok</w:t>
+      </w:r>
+      <w:proofErr w:type="spellEnd"/>
+      <w:r>
+        <w:t xml:space="preserve">) FROM </w:t>
+      </w:r>
+      <w:proofErr w:type="spellStart"/>
+      <w:r>
+        <w:t>produk</w:t>
+      </w:r>
+      <w:proofErr w:type="spellEnd"/>
+      <w:r>
+        <w:t xml:space="preserve"> WHERE </w:t>
+      </w:r>
+      <w:proofErr w:type="spellStart"/>
+      <w:r>
+        <w:t>harga_jual</w:t>
+      </w:r>
+      <w:proofErr w:type="spellEnd"/>
+      <w:r>
+        <w:t xml:space="preserve"> &lt; 10000;</w:t>
       </w:r>
     </w:p>
     <w:p>
@@ -321,11 +1136,74 @@
         <w:spacing w:line="360" w:lineRule="auto"/>
       </w:pPr>
       <w:r>
-        <w:lastRenderedPageBreak/>
-        <w:t xml:space="preserve">Ada berapa produk yang mempunyai kode awal </w:t>
+        <w:t xml:space="preserve">Ada </w:t>
+      </w:r>
+      <w:proofErr w:type="spellStart"/>
+      <w:r>
+        <w:t>berapa</w:t>
+      </w:r>
+      <w:proofErr w:type="spellEnd"/>
+      <w:r>
+        <w:t xml:space="preserve"> </w:t>
+      </w:r>
+      <w:proofErr w:type="spellStart"/>
+      <w:r>
+        <w:t>produk</w:t>
+      </w:r>
+      <w:proofErr w:type="spellEnd"/>
+      <w:r>
+        <w:t xml:space="preserve"> yang </w:t>
+      </w:r>
+      <w:proofErr w:type="spellStart"/>
+      <w:r>
+        <w:t>mempunyai</w:t>
+      </w:r>
+      <w:proofErr w:type="spellEnd"/>
+      <w:r>
+        <w:t xml:space="preserve"> </w:t>
+      </w:r>
+      <w:proofErr w:type="spellStart"/>
+      <w:r>
+        <w:t>kode</w:t>
+      </w:r>
+      <w:proofErr w:type="spellEnd"/>
+      <w:r>
+        <w:t xml:space="preserve"> </w:t>
+      </w:r>
+      <w:proofErr w:type="spellStart"/>
+      <w:r>
+        <w:t>awal</w:t>
+      </w:r>
+      <w:proofErr w:type="spellEnd"/>
+      <w:r>
+        <w:t xml:space="preserve"> </w:t>
       </w:r>
       <w:r>
         <w:t>K</w:t>
+      </w:r>
+    </w:p>
+    <w:p>
+      <w:pPr>
+        <w:spacing w:line="360" w:lineRule="auto"/>
+      </w:pPr>
+      <w:r>
+        <w:t xml:space="preserve">MariaDB [dbpos_sib6]&gt; SELECT COUNT(*) FROM </w:t>
+      </w:r>
+      <w:proofErr w:type="spellStart"/>
+      <w:r>
+        <w:t>produk</w:t>
+      </w:r>
+      <w:proofErr w:type="spellEnd"/>
+      <w:r>
+        <w:t xml:space="preserve"> WHERE </w:t>
+      </w:r>
+      <w:proofErr w:type="spellStart"/>
+      <w:r>
+        <w:t>nama</w:t>
+      </w:r>
+      <w:proofErr w:type="spellEnd"/>
+      <w:r>
+        <w:t xml:space="preserve"> LIKE 'K%';</w:t>
       </w:r>
     </w:p>
     <w:p>
@@ -336,8 +1214,77 @@
         </w:numPr>
         <w:spacing w:line="360" w:lineRule="auto"/>
       </w:pPr>
-      <w:r>
-        <w:t>Berapa harga jual rata-rata produk yang diatas 1jt</w:t>
+      <w:proofErr w:type="spellStart"/>
+      <w:r>
+        <w:t>Berapa</w:t>
+      </w:r>
+      <w:proofErr w:type="spellEnd"/>
+      <w:r>
+        <w:t xml:space="preserve"> </w:t>
+      </w:r>
+      <w:proofErr w:type="spellStart"/>
+      <w:r>
+        <w:t>harga</w:t>
+      </w:r>
+      <w:proofErr w:type="spellEnd"/>
+      <w:r>
+        <w:t xml:space="preserve"> </w:t>
+      </w:r>
+      <w:proofErr w:type="spellStart"/>
+      <w:r>
+        <w:t>jual</w:t>
+      </w:r>
+      <w:proofErr w:type="spellEnd"/>
+      <w:r>
+        <w:t xml:space="preserve"> rata-rata </w:t>
+      </w:r>
+      <w:proofErr w:type="spellStart"/>
+      <w:r>
+        <w:t>produk</w:t>
+      </w:r>
+      <w:proofErr w:type="spellEnd"/>
+      <w:r>
+        <w:t xml:space="preserve"> yang </w:t>
+      </w:r>
+      <w:proofErr w:type="spellStart"/>
+      <w:r>
+        <w:t>diatas</w:t>
+      </w:r>
+      <w:proofErr w:type="spellEnd"/>
+      <w:r>
+        <w:t xml:space="preserve"> 1jt</w:t>
+      </w:r>
+    </w:p>
+    <w:p>
+      <w:pPr>
+        <w:spacing w:line="360" w:lineRule="auto"/>
+      </w:pPr>
+      <w:r>
+        <w:t>MariaDB [dbpos_sib6]&gt; SELECT AVG(</w:t>
+      </w:r>
+      <w:proofErr w:type="spellStart"/>
+      <w:r>
+        <w:t>harga_jual</w:t>
+      </w:r>
+      <w:proofErr w:type="spellEnd"/>
+      <w:r>
+        <w:t xml:space="preserve">) FROM </w:t>
+      </w:r>
+      <w:proofErr w:type="spellStart"/>
+      <w:r>
+        <w:t>produk</w:t>
+      </w:r>
+      <w:proofErr w:type="spellEnd"/>
+      <w:r>
+        <w:t xml:space="preserve"> WHERE </w:t>
+      </w:r>
+      <w:proofErr w:type="spellStart"/>
+      <w:r>
+        <w:t>harga_jual</w:t>
+      </w:r>
+      <w:proofErr w:type="spellEnd"/>
+      <w:r>
+        <w:t xml:space="preserve"> &gt; 1000000;</w:t>
       </w:r>
     </w:p>
     <w:p>
@@ -348,8 +1295,58 @@
         </w:numPr>
         <w:spacing w:line="360" w:lineRule="auto"/>
       </w:pPr>
-      <w:r>
-        <w:t>Tampilkan jumlah stok yang paling besar</w:t>
+      <w:proofErr w:type="spellStart"/>
+      <w:r>
+        <w:t>Tampilkan</w:t>
+      </w:r>
+      <w:proofErr w:type="spellEnd"/>
+      <w:r>
+        <w:t xml:space="preserve"> </w:t>
+      </w:r>
+      <w:proofErr w:type="spellStart"/>
+      <w:r>
+        <w:t>jumlah</w:t>
+      </w:r>
+      <w:proofErr w:type="spellEnd"/>
+      <w:r>
+        <w:t xml:space="preserve"> </w:t>
+      </w:r>
+      <w:proofErr w:type="spellStart"/>
+      <w:r>
+        <w:t>stok</w:t>
+      </w:r>
+      <w:proofErr w:type="spellEnd"/>
+      <w:r>
+        <w:t xml:space="preserve"> yang paling </w:t>
+      </w:r>
+      <w:proofErr w:type="spellStart"/>
+      <w:r>
+        <w:t>besar</w:t>
+      </w:r>
+      <w:proofErr w:type="spellEnd"/>
+    </w:p>
+    <w:p>
+      <w:pPr>
+        <w:spacing w:line="360" w:lineRule="auto"/>
+      </w:pPr>
+      <w:r>
+        <w:t>MariaDB [dbpos_sib6]&gt; SELECT MAX(</w:t>
+      </w:r>
+      <w:proofErr w:type="spellStart"/>
+      <w:r>
+        <w:t>stok</w:t>
+      </w:r>
+      <w:proofErr w:type="spellEnd"/>
+      <w:r>
+        <w:t xml:space="preserve">) FROM </w:t>
+      </w:r>
+      <w:proofErr w:type="spellStart"/>
+      <w:r>
+        <w:t>produk</w:t>
+      </w:r>
+      <w:proofErr w:type="spellEnd"/>
+      <w:r>
+        <w:t>;</w:t>
       </w:r>
     </w:p>
     <w:p>
@@ -361,7 +1358,92 @@
         <w:spacing w:line="360" w:lineRule="auto"/>
       </w:pPr>
       <w:r>
-        <w:t>Ada berapa produk yang stoknya kurang dari minimal stok</w:t>
+        <w:t xml:space="preserve">Ada </w:t>
+      </w:r>
+      <w:proofErr w:type="spellStart"/>
+      <w:r>
+        <w:t>berapa</w:t>
+      </w:r>
+      <w:proofErr w:type="spellEnd"/>
+      <w:r>
+        <w:t xml:space="preserve"> </w:t>
+      </w:r>
+      <w:proofErr w:type="spellStart"/>
+      <w:r>
+        <w:t>produk</w:t>
+      </w:r>
+      <w:proofErr w:type="spellEnd"/>
+      <w:r>
+        <w:t xml:space="preserve"> yang </w:t>
+      </w:r>
+      <w:proofErr w:type="spellStart"/>
+      <w:r>
+        <w:t>stoknya</w:t>
+      </w:r>
+      <w:proofErr w:type="spellEnd"/>
+      <w:r>
+        <w:t xml:space="preserve"> </w:t>
+      </w:r>
+      <w:proofErr w:type="spellStart"/>
+      <w:r>
+        <w:t>kurang</w:t>
+      </w:r>
+      <w:proofErr w:type="spellEnd"/>
+      <w:r>
+        <w:t xml:space="preserve"> </w:t>
+      </w:r>
+      <w:proofErr w:type="spellStart"/>
+      <w:r>
+        <w:t>dari</w:t>
+      </w:r>
+      <w:proofErr w:type="spellEnd"/>
+      <w:r>
+        <w:t xml:space="preserve"> minimal </w:t>
+      </w:r>
+      <w:proofErr w:type="spellStart"/>
+      <w:r>
+        <w:t>stok</w:t>
+      </w:r>
+      <w:proofErr w:type="spellEnd"/>
+    </w:p>
+    <w:p>
+      <w:pPr>
+        <w:spacing w:line="360" w:lineRule="auto"/>
+      </w:pPr>
+      <w:r>
+        <w:t>MariaDB [dbpos_sib6]&gt; SELECT COUNT(</w:t>
+      </w:r>
+      <w:proofErr w:type="spellStart"/>
+      <w:r>
+        <w:t>stok</w:t>
+      </w:r>
+      <w:proofErr w:type="spellEnd"/>
+      <w:r>
+        <w:t xml:space="preserve">) FROM </w:t>
+      </w:r>
+      <w:proofErr w:type="spellStart"/>
+      <w:r>
+        <w:t>produk</w:t>
+      </w:r>
+      <w:proofErr w:type="spellEnd"/>
+      <w:r>
+        <w:t xml:space="preserve"> WHERE </w:t>
+      </w:r>
+      <w:proofErr w:type="spellStart"/>
+      <w:r>
+        <w:t>stok</w:t>
+      </w:r>
+      <w:proofErr w:type="spellEnd"/>
+      <w:r>
+        <w:t xml:space="preserve"> &lt; </w:t>
+      </w:r>
+      <w:proofErr w:type="spellStart"/>
+      <w:r>
+        <w:t>min_stok</w:t>
+      </w:r>
+      <w:proofErr w:type="spellEnd"/>
+      <w:r>
+        <w:t>;</w:t>
       </w:r>
     </w:p>
     <w:p>
@@ -372,9 +1454,77 @@
         </w:numPr>
         <w:spacing w:line="360" w:lineRule="auto"/>
       </w:pPr>
-      <w:r>
-        <w:t>Berapa total asset dari keseluruhan produk</w:t>
-      </w:r>
+      <w:proofErr w:type="spellStart"/>
+      <w:r>
+        <w:t>Berapa</w:t>
+      </w:r>
+      <w:proofErr w:type="spellEnd"/>
+      <w:r>
+        <w:t xml:space="preserve"> total asset </w:t>
+      </w:r>
+      <w:proofErr w:type="spellStart"/>
+      <w:r>
+        <w:t>dari</w:t>
+      </w:r>
+      <w:proofErr w:type="spellEnd"/>
+      <w:r>
+        <w:t xml:space="preserve"> </w:t>
+      </w:r>
+      <w:proofErr w:type="spellStart"/>
+      <w:r>
+        <w:t>keseluruhan</w:t>
+      </w:r>
+      <w:proofErr w:type="spellEnd"/>
+      <w:r>
+        <w:t xml:space="preserve"> </w:t>
+      </w:r>
+      <w:proofErr w:type="spellStart"/>
+      <w:r>
+        <w:t>produk</w:t>
+      </w:r>
+      <w:proofErr w:type="spellEnd"/>
+    </w:p>
+    <w:p>
+      <w:pPr>
+        <w:spacing w:line="360" w:lineRule="auto"/>
+      </w:pPr>
+      <w:r>
+        <w:t>MariaDB [dbpos_sib6]&gt; SELECT sum(</w:t>
+      </w:r>
+      <w:proofErr w:type="spellStart"/>
+      <w:r>
+        <w:t>stok</w:t>
+      </w:r>
+      <w:proofErr w:type="spellEnd"/>
+      <w:r>
+        <w:t xml:space="preserve">) as </w:t>
+      </w:r>
+      <w:proofErr w:type="spellStart"/>
+      <w:r>
+        <w:t>total_asset</w:t>
+      </w:r>
+      <w:proofErr w:type="spellEnd"/>
+      <w:r>
+        <w:t xml:space="preserve"> from </w:t>
+      </w:r>
+      <w:proofErr w:type="spellStart"/>
+      <w:r>
+        <w:t>produk</w:t>
+      </w:r>
+      <w:proofErr w:type="spellEnd"/>
+      <w:r>
+        <w:t>;</w:t>
+      </w:r>
+    </w:p>
+    <w:p>
+      <w:pPr>
+        <w:spacing w:line="360" w:lineRule="auto"/>
+      </w:pPr>
+    </w:p>
+    <w:p>
+      <w:pPr>
+        <w:spacing w:line="360" w:lineRule="auto"/>
+      </w:pPr>
     </w:p>
     <w:p>
       <w:pPr>
@@ -404,9 +1554,304 @@
         </w:numPr>
         <w:spacing w:line="360" w:lineRule="auto"/>
       </w:pPr>
-      <w:r>
-        <w:t>Tampilkan data produk : id, nama, stok dan informasi jika stok telah sampai batas minimal atau kurang dari minimum stok dengan informasi ‘segera belanja’ jika tidak ‘stok aman’.</w:t>
-      </w:r>
+      <w:proofErr w:type="spellStart"/>
+      <w:r>
+        <w:t>Tampilkan</w:t>
+      </w:r>
+      <w:proofErr w:type="spellEnd"/>
+      <w:r>
+        <w:t xml:space="preserve"> data </w:t>
+      </w:r>
+      <w:proofErr w:type="spellStart"/>
+      <w:r>
+        <w:t>produk</w:t>
+      </w:r>
+      <w:proofErr w:type="spellEnd"/>
+      <w:r>
+        <w:t xml:space="preserve"> : id, </w:t>
+      </w:r>
+      <w:proofErr w:type="spellStart"/>
+      <w:r>
+        <w:t>nama</w:t>
+      </w:r>
+      <w:proofErr w:type="spellEnd"/>
+      <w:r>
+        <w:t xml:space="preserve">, </w:t>
+      </w:r>
+      <w:proofErr w:type="spellStart"/>
+      <w:r>
+        <w:t>stok</w:t>
+      </w:r>
+      <w:proofErr w:type="spellEnd"/>
+      <w:r>
+        <w:t xml:space="preserve"> dan </w:t>
+      </w:r>
+      <w:proofErr w:type="spellStart"/>
+      <w:r>
+        <w:t>informasi</w:t>
+      </w:r>
+      <w:proofErr w:type="spellEnd"/>
+      <w:r>
+        <w:t xml:space="preserve"> </w:t>
+      </w:r>
+      <w:proofErr w:type="spellStart"/>
+      <w:r>
+        <w:t>jika</w:t>
+      </w:r>
+      <w:proofErr w:type="spellEnd"/>
+      <w:r>
+        <w:t xml:space="preserve"> </w:t>
+      </w:r>
+      <w:proofErr w:type="spellStart"/>
+      <w:r>
+        <w:t>stok</w:t>
+      </w:r>
+      <w:proofErr w:type="spellEnd"/>
+      <w:r>
+        <w:t xml:space="preserve"> </w:t>
+      </w:r>
+      <w:proofErr w:type="spellStart"/>
+      <w:r>
+        <w:t>telah</w:t>
+      </w:r>
+      <w:proofErr w:type="spellEnd"/>
+      <w:r>
+        <w:t xml:space="preserve"> </w:t>
+      </w:r>
+      <w:proofErr w:type="spellStart"/>
+      <w:r>
+        <w:t>sampai</w:t>
+      </w:r>
+      <w:proofErr w:type="spellEnd"/>
+      <w:r>
+        <w:t xml:space="preserve"> batas minimal </w:t>
+      </w:r>
+      <w:proofErr w:type="spellStart"/>
+      <w:r>
+        <w:t>atau</w:t>
+      </w:r>
+      <w:proofErr w:type="spellEnd"/>
+      <w:r>
+        <w:t xml:space="preserve"> </w:t>
+      </w:r>
+      <w:proofErr w:type="spellStart"/>
+      <w:r>
+        <w:t>kurang</w:t>
+      </w:r>
+      <w:proofErr w:type="spellEnd"/>
+      <w:r>
+        <w:t xml:space="preserve"> </w:t>
+      </w:r>
+      <w:proofErr w:type="spellStart"/>
+      <w:r>
+        <w:t>dari</w:t>
+      </w:r>
+      <w:proofErr w:type="spellEnd"/>
+      <w:r>
+        <w:t xml:space="preserve"> minimum </w:t>
+      </w:r>
+      <w:proofErr w:type="spellStart"/>
+      <w:r>
+        <w:t>stok</w:t>
+      </w:r>
+      <w:proofErr w:type="spellEnd"/>
+      <w:r>
+        <w:t xml:space="preserve"> </w:t>
+      </w:r>
+      <w:proofErr w:type="spellStart"/>
+      <w:r>
+        <w:t>dengan</w:t>
+      </w:r>
+      <w:proofErr w:type="spellEnd"/>
+      <w:r>
+        <w:t xml:space="preserve"> </w:t>
+      </w:r>
+      <w:proofErr w:type="spellStart"/>
+      <w:r>
+        <w:t>informasi</w:t>
+      </w:r>
+      <w:proofErr w:type="spellEnd"/>
+      <w:r>
+        <w:t xml:space="preserve"> ‘</w:t>
+      </w:r>
+      <w:proofErr w:type="spellStart"/>
+      <w:r>
+        <w:t>segera</w:t>
+      </w:r>
+      <w:proofErr w:type="spellEnd"/>
+      <w:r>
+        <w:t xml:space="preserve"> </w:t>
+      </w:r>
+      <w:proofErr w:type="spellStart"/>
+      <w:r>
+        <w:t>belanja</w:t>
+      </w:r>
+      <w:proofErr w:type="spellEnd"/>
+      <w:r>
+        <w:t xml:space="preserve">’ </w:t>
+      </w:r>
+      <w:proofErr w:type="spellStart"/>
+      <w:r>
+        <w:t>jika</w:t>
+      </w:r>
+      <w:proofErr w:type="spellEnd"/>
+      <w:r>
+        <w:t xml:space="preserve"> </w:t>
+      </w:r>
+      <w:proofErr w:type="spellStart"/>
+      <w:r>
+        <w:t>tidak</w:t>
+      </w:r>
+      <w:proofErr w:type="spellEnd"/>
+      <w:r>
+        <w:t xml:space="preserve"> ‘</w:t>
+      </w:r>
+      <w:proofErr w:type="spellStart"/>
+      <w:r>
+        <w:t>stok</w:t>
+      </w:r>
+      <w:proofErr w:type="spellEnd"/>
+      <w:r>
+        <w:t xml:space="preserve"> </w:t>
+      </w:r>
+      <w:proofErr w:type="spellStart"/>
+      <w:r>
+        <w:t>aman</w:t>
+      </w:r>
+      <w:proofErr w:type="spellEnd"/>
+      <w:r>
+        <w:t>’.</w:t>
+      </w:r>
+    </w:p>
+    <w:p>
+      <w:pPr>
+        <w:spacing w:line="360" w:lineRule="auto"/>
+      </w:pPr>
+      <w:r>
+        <w:t xml:space="preserve">MariaDB [dbpos_sib6]&gt; SELECT id, </w:t>
+      </w:r>
+      <w:proofErr w:type="spellStart"/>
+      <w:r>
+        <w:t>nama</w:t>
+      </w:r>
+      <w:proofErr w:type="spellEnd"/>
+      <w:r>
+        <w:t xml:space="preserve">, </w:t>
+      </w:r>
+      <w:proofErr w:type="spellStart"/>
+      <w:r>
+        <w:t>stok</w:t>
+      </w:r>
+      <w:proofErr w:type="spellEnd"/>
+      <w:r>
+        <w:t>,</w:t>
+      </w:r>
+    </w:p>
+    <w:p>
+      <w:pPr>
+        <w:spacing w:line="360" w:lineRule="auto"/>
+      </w:pPr>
+      <w:r>
+        <w:t xml:space="preserve">    -&gt; CASE</w:t>
+      </w:r>
+    </w:p>
+    <w:p>
+      <w:pPr>
+        <w:spacing w:line="360" w:lineRule="auto"/>
+      </w:pPr>
+      <w:r>
+        <w:t xml:space="preserve">    -&gt; WHEN </w:t>
+      </w:r>
+      <w:proofErr w:type="spellStart"/>
+      <w:r>
+        <w:t>stok</w:t>
+      </w:r>
+      <w:proofErr w:type="spellEnd"/>
+      <w:r>
+        <w:t xml:space="preserve"> &lt; </w:t>
+      </w:r>
+      <w:proofErr w:type="spellStart"/>
+      <w:r>
+        <w:t>min_stok</w:t>
+      </w:r>
+      <w:proofErr w:type="spellEnd"/>
+      <w:r>
+        <w:t xml:space="preserve"> THEN '</w:t>
+      </w:r>
+      <w:proofErr w:type="spellStart"/>
+      <w:r>
+        <w:t>segera</w:t>
+      </w:r>
+      <w:proofErr w:type="spellEnd"/>
+      <w:r>
+        <w:t xml:space="preserve"> </w:t>
+      </w:r>
+      <w:proofErr w:type="spellStart"/>
+      <w:r>
+        <w:t>belanja</w:t>
+      </w:r>
+      <w:proofErr w:type="spellEnd"/>
+      <w:r>
+        <w:t>'</w:t>
+      </w:r>
+    </w:p>
+    <w:p>
+      <w:pPr>
+        <w:spacing w:line="360" w:lineRule="auto"/>
+      </w:pPr>
+      <w:r>
+        <w:t xml:space="preserve">    -&gt; ELSE '</w:t>
+      </w:r>
+      <w:proofErr w:type="spellStart"/>
+      <w:r>
+        <w:t>stok</w:t>
+      </w:r>
+      <w:proofErr w:type="spellEnd"/>
+      <w:r>
+        <w:t xml:space="preserve"> </w:t>
+      </w:r>
+      <w:proofErr w:type="spellStart"/>
+      <w:r>
+        <w:t>aman</w:t>
+      </w:r>
+      <w:proofErr w:type="spellEnd"/>
+      <w:r>
+        <w:t>'</w:t>
+      </w:r>
+    </w:p>
+    <w:p>
+      <w:pPr>
+        <w:spacing w:line="360" w:lineRule="auto"/>
+      </w:pPr>
+      <w:r>
+        <w:t xml:space="preserve">    -&gt; END AS </w:t>
+      </w:r>
+      <w:proofErr w:type="spellStart"/>
+      <w:r>
+        <w:t>keterangan</w:t>
+      </w:r>
+      <w:proofErr w:type="spellEnd"/>
+      <w:r>
+        <w:t xml:space="preserve"> FROM </w:t>
+      </w:r>
+      <w:proofErr w:type="spellStart"/>
+      <w:r>
+        <w:t>produk</w:t>
+      </w:r>
+      <w:proofErr w:type="spellEnd"/>
+      <w:r>
+        <w:t>;</w:t>
+      </w:r>
+    </w:p>
+    <w:p>
+      <w:r>
+        <w:br w:type="page"/>
+      </w:r>
+    </w:p>
+    <w:p>
+      <w:pPr>
+        <w:spacing w:line="360" w:lineRule="auto"/>
+      </w:pPr>
     </w:p>
     <w:p>
       <w:pPr>
@@ -416,9 +1861,216 @@
         </w:numPr>
         <w:spacing w:line="360" w:lineRule="auto"/>
       </w:pPr>
-      <w:r>
-        <w:t>Tampilkan data pelanggan: id, nama, umur dan kategori umur : jika umur &lt; 17 → ‘muda’ , 17-55 → ‘Dewasa’, selainnya ‘Tua’</w:t>
-      </w:r>
+      <w:proofErr w:type="spellStart"/>
+      <w:r>
+        <w:t>Tampilkan</w:t>
+      </w:r>
+      <w:proofErr w:type="spellEnd"/>
+      <w:r>
+        <w:t xml:space="preserve"> data </w:t>
+      </w:r>
+      <w:proofErr w:type="spellStart"/>
+      <w:r>
+        <w:t>pelanggan</w:t>
+      </w:r>
+      <w:proofErr w:type="spellEnd"/>
+      <w:r>
+        <w:t xml:space="preserve">: id, </w:t>
+      </w:r>
+      <w:proofErr w:type="spellStart"/>
+      <w:r>
+        <w:t>nama</w:t>
+      </w:r>
+      <w:proofErr w:type="spellEnd"/>
+      <w:r>
+        <w:t xml:space="preserve">, </w:t>
+      </w:r>
+      <w:proofErr w:type="spellStart"/>
+      <w:r>
+        <w:t>umur</w:t>
+      </w:r>
+      <w:proofErr w:type="spellEnd"/>
+      <w:r>
+        <w:t xml:space="preserve"> dan </w:t>
+      </w:r>
+      <w:proofErr w:type="spellStart"/>
+      <w:r>
+        <w:t>kategori</w:t>
+      </w:r>
+      <w:proofErr w:type="spellEnd"/>
+      <w:r>
+        <w:t xml:space="preserve"> </w:t>
+      </w:r>
+      <w:proofErr w:type="spellStart"/>
+      <w:r>
+        <w:t>umur</w:t>
+      </w:r>
+      <w:proofErr w:type="spellEnd"/>
+      <w:r>
+        <w:t xml:space="preserve"> : </w:t>
+      </w:r>
+      <w:proofErr w:type="spellStart"/>
+      <w:r>
+        <w:t>jika</w:t>
+      </w:r>
+      <w:proofErr w:type="spellEnd"/>
+      <w:r>
+        <w:t xml:space="preserve"> </w:t>
+      </w:r>
+      <w:proofErr w:type="spellStart"/>
+      <w:r>
+        <w:t>umur</w:t>
+      </w:r>
+      <w:proofErr w:type="spellEnd"/>
+      <w:r>
+        <w:t xml:space="preserve"> &lt; 17 → ‘</w:t>
+      </w:r>
+      <w:proofErr w:type="spellStart"/>
+      <w:r>
+        <w:t>muda</w:t>
+      </w:r>
+      <w:proofErr w:type="spellEnd"/>
+      <w:r>
+        <w:t>’ , 17-55 → ‘</w:t>
+      </w:r>
+      <w:proofErr w:type="spellStart"/>
+      <w:r>
+        <w:t>Dewasa</w:t>
+      </w:r>
+      <w:proofErr w:type="spellEnd"/>
+      <w:r>
+        <w:t xml:space="preserve">’, </w:t>
+      </w:r>
+      <w:proofErr w:type="spellStart"/>
+      <w:r>
+        <w:t>selainnya</w:t>
+      </w:r>
+      <w:proofErr w:type="spellEnd"/>
+      <w:r>
+        <w:t xml:space="preserve"> ‘Tua’</w:t>
+      </w:r>
+    </w:p>
+    <w:p>
+      <w:pPr>
+        <w:spacing w:line="360" w:lineRule="auto"/>
+      </w:pPr>
+      <w:r>
+        <w:t xml:space="preserve">MariaDB [dbpos_sib6]&gt; SELECT id, </w:t>
+      </w:r>
+      <w:proofErr w:type="spellStart"/>
+      <w:r>
+        <w:t>nama</w:t>
+      </w:r>
+      <w:proofErr w:type="spellEnd"/>
+      <w:r>
+        <w:t>, (YEAR(NOW())-YEAR(</w:t>
+      </w:r>
+      <w:proofErr w:type="spellStart"/>
+      <w:r>
+        <w:t>tgl_lahir</w:t>
+      </w:r>
+      <w:proofErr w:type="spellEnd"/>
+      <w:r>
+        <w:t xml:space="preserve">)) AS </w:t>
+      </w:r>
+      <w:proofErr w:type="spellStart"/>
+      <w:r>
+        <w:t>umur</w:t>
+      </w:r>
+      <w:proofErr w:type="spellEnd"/>
+      <w:r>
+        <w:t>,</w:t>
+      </w:r>
+    </w:p>
+    <w:p>
+      <w:pPr>
+        <w:spacing w:line="360" w:lineRule="auto"/>
+      </w:pPr>
+      <w:r>
+        <w:t xml:space="preserve">    -&gt; CASE</w:t>
+      </w:r>
+    </w:p>
+    <w:p>
+      <w:pPr>
+        <w:spacing w:line="360" w:lineRule="auto"/>
+      </w:pPr>
+      <w:r>
+        <w:t xml:space="preserve">    -&gt; WHEN (YEAR(NOW())-YEAR(</w:t>
+      </w:r>
+      <w:proofErr w:type="spellStart"/>
+      <w:r>
+        <w:t>tgl_lahir</w:t>
+      </w:r>
+      <w:proofErr w:type="spellEnd"/>
+      <w:r>
+        <w:t>)) &lt; 17 THEN 'Muda'</w:t>
+      </w:r>
+    </w:p>
+    <w:p>
+      <w:pPr>
+        <w:spacing w:line="360" w:lineRule="auto"/>
+      </w:pPr>
+      <w:r>
+        <w:t xml:space="preserve">    -&gt; WHEN (YEAR(NOW())-YEAR(</w:t>
+      </w:r>
+      <w:proofErr w:type="spellStart"/>
+      <w:r>
+        <w:t>tgl_lahir</w:t>
+      </w:r>
+      <w:proofErr w:type="spellEnd"/>
+      <w:r>
+        <w:t>)) &lt;= 55 THEN '</w:t>
+      </w:r>
+      <w:proofErr w:type="spellStart"/>
+      <w:r>
+        <w:t>Dewasa</w:t>
+      </w:r>
+      <w:proofErr w:type="spellEnd"/>
+      <w:r>
+        <w:t>'</w:t>
+      </w:r>
+    </w:p>
+    <w:p>
+      <w:pPr>
+        <w:spacing w:line="360" w:lineRule="auto"/>
+      </w:pPr>
+      <w:r>
+        <w:t xml:space="preserve">    -&gt; ELSE 'Tua'</w:t>
+      </w:r>
+    </w:p>
+    <w:p>
+      <w:pPr>
+        <w:spacing w:line="360" w:lineRule="auto"/>
+      </w:pPr>
+      <w:r>
+        <w:t xml:space="preserve">    -&gt; END AS </w:t>
+      </w:r>
+      <w:proofErr w:type="spellStart"/>
+      <w:r>
+        <w:t>kategori</w:t>
+      </w:r>
+      <w:proofErr w:type="spellEnd"/>
+      <w:r>
+        <w:t xml:space="preserve"> FROM </w:t>
+      </w:r>
+      <w:proofErr w:type="spellStart"/>
+      <w:r>
+        <w:t>pelanggan</w:t>
+      </w:r>
+      <w:proofErr w:type="spellEnd"/>
+    </w:p>
+    <w:p>
+      <w:pPr>
+        <w:spacing w:line="360" w:lineRule="auto"/>
+      </w:pPr>
+      <w:r>
+        <w:t xml:space="preserve">    -&gt; ;</w:t>
+      </w:r>
+    </w:p>
+    <w:p>
+      <w:pPr>
+        <w:spacing w:line="360" w:lineRule="auto"/>
+      </w:pPr>
     </w:p>
     <w:p>
       <w:pPr>
@@ -428,8 +2080,165 @@
         </w:numPr>
         <w:spacing w:line="360" w:lineRule="auto"/>
       </w:pPr>
-      <w:r>
-        <w:t>Tampilkan data produk: id, kode, nama, dan bonus untuk kode ‘TV01’ →’DVD Player’ , ‘K001’ → ‘Rice Cooker’ selain dari diatas ‘Tidak Ada’</w:t>
+      <w:proofErr w:type="spellStart"/>
+      <w:r>
+        <w:t>Tampilkan</w:t>
+      </w:r>
+      <w:proofErr w:type="spellEnd"/>
+      <w:r>
+        <w:t xml:space="preserve"> data </w:t>
+      </w:r>
+      <w:proofErr w:type="spellStart"/>
+      <w:r>
+        <w:t>produk</w:t>
+      </w:r>
+      <w:proofErr w:type="spellEnd"/>
+      <w:r>
+        <w:t xml:space="preserve">: id, </w:t>
+      </w:r>
+      <w:proofErr w:type="spellStart"/>
+      <w:r>
+        <w:t>kode</w:t>
+      </w:r>
+      <w:proofErr w:type="spellEnd"/>
+      <w:r>
+        <w:t xml:space="preserve">, </w:t>
+      </w:r>
+      <w:proofErr w:type="spellStart"/>
+      <w:r>
+        <w:t>nama</w:t>
+      </w:r>
+      <w:proofErr w:type="spellEnd"/>
+      <w:r>
+        <w:t xml:space="preserve">, dan bonus </w:t>
+      </w:r>
+      <w:proofErr w:type="spellStart"/>
+      <w:r>
+        <w:t>untuk</w:t>
+      </w:r>
+      <w:proofErr w:type="spellEnd"/>
+      <w:r>
+        <w:t xml:space="preserve"> </w:t>
+      </w:r>
+      <w:proofErr w:type="spellStart"/>
+      <w:r>
+        <w:t>kode</w:t>
+      </w:r>
+      <w:proofErr w:type="spellEnd"/>
+      <w:r>
+        <w:t xml:space="preserve"> ‘TV01’ →’DVD Player’ , ‘K001’ → ‘Rice Cooker’ </w:t>
+      </w:r>
+      <w:proofErr w:type="spellStart"/>
+      <w:r>
+        <w:t>selain</w:t>
+      </w:r>
+      <w:proofErr w:type="spellEnd"/>
+      <w:r>
+        <w:t xml:space="preserve"> </w:t>
+      </w:r>
+      <w:proofErr w:type="spellStart"/>
+      <w:r>
+        <w:t>dari</w:t>
+      </w:r>
+      <w:proofErr w:type="spellEnd"/>
+      <w:r>
+        <w:t xml:space="preserve"> </w:t>
+      </w:r>
+      <w:proofErr w:type="spellStart"/>
+      <w:r>
+        <w:t>diatas</w:t>
+      </w:r>
+      <w:proofErr w:type="spellEnd"/>
+      <w:r>
+        <w:t xml:space="preserve"> ‘Tidak Ada’</w:t>
+      </w:r>
+    </w:p>
+    <w:p>
+      <w:pPr>
+        <w:spacing w:line="360" w:lineRule="auto"/>
+      </w:pPr>
+      <w:r>
+        <w:t xml:space="preserve">MariaDB [dbpos_sib6]&gt; SELECT id, </w:t>
+      </w:r>
+      <w:proofErr w:type="spellStart"/>
+      <w:r>
+        <w:t>kode</w:t>
+      </w:r>
+      <w:proofErr w:type="spellEnd"/>
+      <w:r>
+        <w:t xml:space="preserve">, </w:t>
+      </w:r>
+      <w:proofErr w:type="spellStart"/>
+      <w:r>
+        <w:t>nama</w:t>
+      </w:r>
+      <w:proofErr w:type="spellEnd"/>
+      <w:r>
+        <w:t>,</w:t>
+      </w:r>
+    </w:p>
+    <w:p>
+      <w:pPr>
+        <w:spacing w:line="360" w:lineRule="auto"/>
+      </w:pPr>
+      <w:r>
+        <w:t xml:space="preserve">    -&gt; CASE</w:t>
+      </w:r>
+    </w:p>
+    <w:p>
+      <w:pPr>
+        <w:spacing w:line="360" w:lineRule="auto"/>
+      </w:pPr>
+      <w:r>
+        <w:t xml:space="preserve">    -&gt; WHEN </w:t>
+      </w:r>
+      <w:proofErr w:type="spellStart"/>
+      <w:r>
+        <w:t>kode</w:t>
+      </w:r>
+      <w:proofErr w:type="spellEnd"/>
+      <w:r>
+        <w:t xml:space="preserve"> = 'TV01' THEN 'DVD Player'</w:t>
+      </w:r>
+    </w:p>
+    <w:p>
+      <w:pPr>
+        <w:spacing w:line="360" w:lineRule="auto"/>
+      </w:pPr>
+      <w:r>
+        <w:t xml:space="preserve">    -&gt; WHEN </w:t>
+      </w:r>
+      <w:proofErr w:type="spellStart"/>
+      <w:r>
+        <w:t>kode</w:t>
+      </w:r>
+      <w:proofErr w:type="spellEnd"/>
+      <w:r>
+        <w:t xml:space="preserve"> = 'K001' THEN 'Rice Cooker'</w:t>
+      </w:r>
+    </w:p>
+    <w:p>
+      <w:pPr>
+        <w:spacing w:line="360" w:lineRule="auto"/>
+      </w:pPr>
+      <w:r>
+        <w:t xml:space="preserve">    -&gt; ELSE 'Tidak Ada'</w:t>
+      </w:r>
+    </w:p>
+    <w:p>
+      <w:pPr>
+        <w:spacing w:line="360" w:lineRule="auto"/>
+      </w:pPr>
+      <w:r>
+        <w:t xml:space="preserve">    -&gt; END AS 'bonus' FROM </w:t>
+      </w:r>
+      <w:proofErr w:type="spellStart"/>
+      <w:r>
+        <w:t>produk</w:t>
+      </w:r>
+      <w:proofErr w:type="spellEnd"/>
+      <w:r>
+        <w:t>;</w:t>
       </w:r>
     </w:p>
     <w:p>
@@ -460,9 +2269,96 @@
         </w:numPr>
         <w:spacing w:line="360" w:lineRule="auto"/>
       </w:pPr>
-      <w:r>
-        <w:t>Tampilkan data statistik jumlah tempat lahir pelanggan</w:t>
-      </w:r>
+      <w:proofErr w:type="spellStart"/>
+      <w:r>
+        <w:t>Tampilkan</w:t>
+      </w:r>
+      <w:proofErr w:type="spellEnd"/>
+      <w:r>
+        <w:t xml:space="preserve"> data </w:t>
+      </w:r>
+      <w:proofErr w:type="spellStart"/>
+      <w:r>
+        <w:t>statistik</w:t>
+      </w:r>
+      <w:proofErr w:type="spellEnd"/>
+      <w:r>
+        <w:t xml:space="preserve"> </w:t>
+      </w:r>
+      <w:proofErr w:type="spellStart"/>
+      <w:r>
+        <w:t>jumlah</w:t>
+      </w:r>
+      <w:proofErr w:type="spellEnd"/>
+      <w:r>
+        <w:t xml:space="preserve"> </w:t>
+      </w:r>
+      <w:proofErr w:type="spellStart"/>
+      <w:r>
+        <w:t>tempat</w:t>
+      </w:r>
+      <w:proofErr w:type="spellEnd"/>
+      <w:r>
+        <w:t xml:space="preserve"> </w:t>
+      </w:r>
+      <w:proofErr w:type="spellStart"/>
+      <w:r>
+        <w:t>lahir</w:t>
+      </w:r>
+      <w:proofErr w:type="spellEnd"/>
+      <w:r>
+        <w:t xml:space="preserve"> </w:t>
+      </w:r>
+      <w:proofErr w:type="spellStart"/>
+      <w:r>
+        <w:t>pelanggan</w:t>
+      </w:r>
+      <w:proofErr w:type="spellEnd"/>
+    </w:p>
+    <w:p>
+      <w:pPr>
+        <w:spacing w:line="360" w:lineRule="auto"/>
+      </w:pPr>
+      <w:r>
+        <w:t xml:space="preserve">SELECT </w:t>
+      </w:r>
+      <w:proofErr w:type="spellStart"/>
+      <w:r>
+        <w:t>tmp_lahir</w:t>
+      </w:r>
+      <w:proofErr w:type="spellEnd"/>
+      <w:r>
+        <w:t xml:space="preserve">, COUNT(*) as </w:t>
+      </w:r>
+      <w:proofErr w:type="spellStart"/>
+      <w:r>
+        <w:t>Jumlah</w:t>
+      </w:r>
+      <w:proofErr w:type="spellEnd"/>
+      <w:r>
+        <w:t xml:space="preserve"> FROM </w:t>
+      </w:r>
+      <w:proofErr w:type="spellStart"/>
+      <w:r>
+        <w:t>pelanggan</w:t>
+      </w:r>
+      <w:proofErr w:type="spellEnd"/>
+      <w:r>
+        <w:t xml:space="preserve"> GROUP BY </w:t>
+      </w:r>
+      <w:proofErr w:type="spellStart"/>
+      <w:r>
+        <w:t>tmp_lahir</w:t>
+      </w:r>
+      <w:proofErr w:type="spellEnd"/>
+      <w:r>
+        <w:t>;</w:t>
+      </w:r>
+    </w:p>
+    <w:p>
+      <w:pPr>
+        <w:spacing w:line="360" w:lineRule="auto"/>
+      </w:pPr>
     </w:p>
     <w:p>
       <w:pPr>
@@ -472,9 +2368,104 @@
         </w:numPr>
         <w:spacing w:line="360" w:lineRule="auto"/>
       </w:pPr>
-      <w:r>
-        <w:t>Tampilkan jumlah statistik produk berdasarkan jenis produk</w:t>
-      </w:r>
+      <w:proofErr w:type="spellStart"/>
+      <w:r>
+        <w:t>Tampilkan</w:t>
+      </w:r>
+      <w:proofErr w:type="spellEnd"/>
+      <w:r>
+        <w:t xml:space="preserve"> </w:t>
+      </w:r>
+      <w:proofErr w:type="spellStart"/>
+      <w:r>
+        <w:t>jumlah</w:t>
+      </w:r>
+      <w:proofErr w:type="spellEnd"/>
+      <w:r>
+        <w:t xml:space="preserve"> </w:t>
+      </w:r>
+      <w:proofErr w:type="spellStart"/>
+      <w:r>
+        <w:t>statistik</w:t>
+      </w:r>
+      <w:proofErr w:type="spellEnd"/>
+      <w:r>
+        <w:t xml:space="preserve"> </w:t>
+      </w:r>
+      <w:proofErr w:type="spellStart"/>
+      <w:r>
+        <w:t>produk</w:t>
+      </w:r>
+      <w:proofErr w:type="spellEnd"/>
+      <w:r>
+        <w:t xml:space="preserve"> </w:t>
+      </w:r>
+      <w:proofErr w:type="spellStart"/>
+      <w:r>
+        <w:t>berdasarkan</w:t>
+      </w:r>
+      <w:proofErr w:type="spellEnd"/>
+      <w:r>
+        <w:t xml:space="preserve"> </w:t>
+      </w:r>
+      <w:proofErr w:type="spellStart"/>
+      <w:r>
+        <w:t>jenis</w:t>
+      </w:r>
+      <w:proofErr w:type="spellEnd"/>
+      <w:r>
+        <w:t xml:space="preserve"> </w:t>
+      </w:r>
+      <w:proofErr w:type="spellStart"/>
+      <w:r>
+        <w:t>produk</w:t>
+      </w:r>
+      <w:proofErr w:type="spellEnd"/>
+    </w:p>
+    <w:p>
+      <w:pPr>
+        <w:spacing w:line="360" w:lineRule="auto"/>
+      </w:pPr>
+      <w:r>
+        <w:t xml:space="preserve">MariaDB [dbpos_sib6]&gt; SELECT </w:t>
+      </w:r>
+      <w:proofErr w:type="spellStart"/>
+      <w:r>
+        <w:t>jenis_produk_id</w:t>
+      </w:r>
+      <w:proofErr w:type="spellEnd"/>
+      <w:r>
+        <w:t xml:space="preserve">, COUNT(*) as </w:t>
+      </w:r>
+      <w:proofErr w:type="spellStart"/>
+      <w:r>
+        <w:t>Jumlah</w:t>
+      </w:r>
+      <w:proofErr w:type="spellEnd"/>
+      <w:r>
+        <w:t xml:space="preserve"> FROM </w:t>
+      </w:r>
+      <w:proofErr w:type="spellStart"/>
+      <w:r>
+        <w:t>produk</w:t>
+      </w:r>
+      <w:proofErr w:type="spellEnd"/>
+      <w:r>
+        <w:t xml:space="preserve"> GROUP BY </w:t>
+      </w:r>
+      <w:proofErr w:type="spellStart"/>
+      <w:r>
+        <w:t>jenis_produk_id</w:t>
+      </w:r>
+      <w:proofErr w:type="spellEnd"/>
+      <w:r>
+        <w:t>;</w:t>
+      </w:r>
+    </w:p>
+    <w:p>
+      <w:pPr>
+        <w:spacing w:line="360" w:lineRule="auto"/>
+      </w:pPr>
     </w:p>
     <w:p>
       <w:pPr>
@@ -484,8 +2475,106 @@
         </w:numPr>
         <w:spacing w:line="360" w:lineRule="auto"/>
       </w:pPr>
-      <w:r>
-        <w:t>Tampilkan data pelanggan yang usianya dibawah rata usia pelanggan</w:t>
+      <w:proofErr w:type="spellStart"/>
+      <w:r>
+        <w:t>Tampilkan</w:t>
+      </w:r>
+      <w:proofErr w:type="spellEnd"/>
+      <w:r>
+        <w:t xml:space="preserve"> data </w:t>
+      </w:r>
+      <w:proofErr w:type="spellStart"/>
+      <w:r>
+        <w:t>pelanggan</w:t>
+      </w:r>
+      <w:proofErr w:type="spellEnd"/>
+      <w:r>
+        <w:t xml:space="preserve"> yang </w:t>
+      </w:r>
+      <w:proofErr w:type="spellStart"/>
+      <w:r>
+        <w:t>usianya</w:t>
+      </w:r>
+      <w:proofErr w:type="spellEnd"/>
+      <w:r>
+        <w:t xml:space="preserve"> </w:t>
+      </w:r>
+      <w:proofErr w:type="spellStart"/>
+      <w:r>
+        <w:t>dibawah</w:t>
+      </w:r>
+      <w:proofErr w:type="spellEnd"/>
+      <w:r>
+        <w:t xml:space="preserve"> rata </w:t>
+      </w:r>
+      <w:proofErr w:type="spellStart"/>
+      <w:r>
+        <w:t>usia</w:t>
+      </w:r>
+      <w:proofErr w:type="spellEnd"/>
+      <w:r>
+        <w:t xml:space="preserve"> </w:t>
+      </w:r>
+      <w:proofErr w:type="spellStart"/>
+      <w:r>
+        <w:t>pelanggan</w:t>
+      </w:r>
+      <w:proofErr w:type="spellEnd"/>
+    </w:p>
+    <w:p>
+      <w:pPr>
+        <w:spacing w:line="360" w:lineRule="auto"/>
+      </w:pPr>
+      <w:r>
+        <w:t>MariaDB [dbpos_sib6]&gt; SELECT *, (YEAR(NOW())-YEAR(</w:t>
+      </w:r>
+      <w:proofErr w:type="spellStart"/>
+      <w:r>
+        <w:t>tgl_lahir</w:t>
+      </w:r>
+      <w:proofErr w:type="spellEnd"/>
+      <w:r>
+        <w:t xml:space="preserve">)) AS </w:t>
+      </w:r>
+      <w:proofErr w:type="spellStart"/>
+      <w:r>
+        <w:t>umur</w:t>
+      </w:r>
+      <w:proofErr w:type="spellEnd"/>
+      <w:r>
+        <w:t xml:space="preserve"> FROM </w:t>
+      </w:r>
+      <w:proofErr w:type="spellStart"/>
+      <w:r>
+        <w:t>pelanggan</w:t>
+      </w:r>
+      <w:proofErr w:type="spellEnd"/>
+      <w:r>
+        <w:t xml:space="preserve"> WHERE (YEAR(NOW()) - YEAR(</w:t>
+      </w:r>
+      <w:proofErr w:type="spellStart"/>
+      <w:r>
+        <w:t>tgl_lahir</w:t>
+      </w:r>
+      <w:proofErr w:type="spellEnd"/>
+      <w:r>
+        <w:t>)) &lt; (SELECT AVG(YEAR(NOW()) - YEAR(</w:t>
+      </w:r>
+      <w:proofErr w:type="spellStart"/>
+      <w:r>
+        <w:t>tgl_lahir</w:t>
+      </w:r>
+      <w:proofErr w:type="spellEnd"/>
+      <w:r>
+        <w:t xml:space="preserve">)) FROM </w:t>
+      </w:r>
+      <w:proofErr w:type="spellStart"/>
+      <w:r>
+        <w:t>pelanggan</w:t>
+      </w:r>
+      <w:proofErr w:type="spellEnd"/>
+      <w:r>
+        <w:t>);</w:t>
       </w:r>
     </w:p>
     <w:p>
@@ -496,9 +2585,121 @@
         </w:numPr>
         <w:spacing w:line="360" w:lineRule="auto"/>
       </w:pPr>
-      <w:r>
-        <w:t>Tampilkan data produk yang harganya diatas rata-rata harga produk</w:t>
-      </w:r>
+      <w:proofErr w:type="spellStart"/>
+      <w:r>
+        <w:lastRenderedPageBreak/>
+        <w:t>Tampilkan</w:t>
+      </w:r>
+      <w:proofErr w:type="spellEnd"/>
+      <w:r>
+        <w:t xml:space="preserve"> data </w:t>
+      </w:r>
+      <w:proofErr w:type="spellStart"/>
+      <w:r>
+        <w:t>produk</w:t>
+      </w:r>
+      <w:proofErr w:type="spellEnd"/>
+      <w:r>
+        <w:t xml:space="preserve"> yang </w:t>
+      </w:r>
+      <w:proofErr w:type="spellStart"/>
+      <w:r>
+        <w:t>harganya</w:t>
+      </w:r>
+      <w:proofErr w:type="spellEnd"/>
+      <w:r>
+        <w:t xml:space="preserve"> </w:t>
+      </w:r>
+      <w:proofErr w:type="spellStart"/>
+      <w:r>
+        <w:t>diatas</w:t>
+      </w:r>
+      <w:proofErr w:type="spellEnd"/>
+      <w:r>
+        <w:t xml:space="preserve"> rata-rata </w:t>
+      </w:r>
+      <w:proofErr w:type="spellStart"/>
+      <w:r>
+        <w:t>harga</w:t>
+      </w:r>
+      <w:proofErr w:type="spellEnd"/>
+      <w:r>
+        <w:t xml:space="preserve"> </w:t>
+      </w:r>
+      <w:proofErr w:type="spellStart"/>
+      <w:r>
+        <w:t>produk</w:t>
+      </w:r>
+      <w:proofErr w:type="spellEnd"/>
+    </w:p>
+    <w:p>
+      <w:pPr>
+        <w:spacing w:line="360" w:lineRule="auto"/>
+      </w:pPr>
+      <w:r>
+        <w:t xml:space="preserve">MariaDB [dbpos_sib6]&gt; SELECT </w:t>
+      </w:r>
+      <w:proofErr w:type="spellStart"/>
+      <w:r>
+        <w:t>kode</w:t>
+      </w:r>
+      <w:proofErr w:type="spellEnd"/>
+      <w:r>
+        <w:t xml:space="preserve">, </w:t>
+      </w:r>
+      <w:proofErr w:type="spellStart"/>
+      <w:r>
+        <w:t>nama</w:t>
+      </w:r>
+      <w:proofErr w:type="spellEnd"/>
+      <w:r>
+        <w:t xml:space="preserve">, </w:t>
+      </w:r>
+      <w:proofErr w:type="spellStart"/>
+      <w:r>
+        <w:t>harga_jual</w:t>
+      </w:r>
+      <w:proofErr w:type="spellEnd"/>
+      <w:r>
+        <w:t xml:space="preserve"> FROM </w:t>
+      </w:r>
+      <w:proofErr w:type="spellStart"/>
+      <w:r>
+        <w:t>produk</w:t>
+      </w:r>
+      <w:proofErr w:type="spellEnd"/>
+      <w:r>
+        <w:t xml:space="preserve"> WHERE </w:t>
+      </w:r>
+      <w:proofErr w:type="spellStart"/>
+      <w:r>
+        <w:t>harga_jual</w:t>
+      </w:r>
+      <w:proofErr w:type="spellEnd"/>
+      <w:r>
+        <w:t xml:space="preserve"> &gt; (SELECT AVG(</w:t>
+      </w:r>
+      <w:proofErr w:type="spellStart"/>
+      <w:r>
+        <w:t>harga_jual</w:t>
+      </w:r>
+      <w:proofErr w:type="spellEnd"/>
+      <w:r>
+        <w:t xml:space="preserve">) FROM </w:t>
+      </w:r>
+      <w:proofErr w:type="spellStart"/>
+      <w:r>
+        <w:t>produk</w:t>
+      </w:r>
+      <w:proofErr w:type="spellEnd"/>
+      <w:r>
+        <w:t>);</w:t>
+      </w:r>
+    </w:p>
+    <w:p>
+      <w:pPr>
+        <w:spacing w:line="360" w:lineRule="auto"/>
+      </w:pPr>
     </w:p>
     <w:p>
       <w:pPr>
@@ -508,9 +2709,131 @@
         </w:numPr>
         <w:spacing w:line="360" w:lineRule="auto"/>
       </w:pPr>
-      <w:r>
-        <w:t>Tampilkan data pelanggan yang memiliki kartu dimana iuran tahunan kartu diatas 90rb</w:t>
-      </w:r>
+      <w:proofErr w:type="spellStart"/>
+      <w:r>
+        <w:t>Tampilkan</w:t>
+      </w:r>
+      <w:proofErr w:type="spellEnd"/>
+      <w:r>
+        <w:t xml:space="preserve"> data </w:t>
+      </w:r>
+      <w:proofErr w:type="spellStart"/>
+      <w:r>
+        <w:t>pelanggan</w:t>
+      </w:r>
+      <w:proofErr w:type="spellEnd"/>
+      <w:r>
+        <w:t xml:space="preserve"> yang </w:t>
+      </w:r>
+      <w:proofErr w:type="spellStart"/>
+      <w:r>
+        <w:t>memiliki</w:t>
+      </w:r>
+      <w:proofErr w:type="spellEnd"/>
+      <w:r>
+        <w:t xml:space="preserve"> </w:t>
+      </w:r>
+      <w:proofErr w:type="spellStart"/>
+      <w:r>
+        <w:t>kartu</w:t>
+      </w:r>
+      <w:proofErr w:type="spellEnd"/>
+      <w:r>
+        <w:t xml:space="preserve"> </w:t>
+      </w:r>
+      <w:proofErr w:type="spellStart"/>
+      <w:r>
+        <w:t>dimana</w:t>
+      </w:r>
+      <w:proofErr w:type="spellEnd"/>
+      <w:r>
+        <w:t xml:space="preserve"> </w:t>
+      </w:r>
+      <w:proofErr w:type="spellStart"/>
+      <w:r>
+        <w:t>iuran</w:t>
+      </w:r>
+      <w:proofErr w:type="spellEnd"/>
+      <w:r>
+        <w:t xml:space="preserve"> </w:t>
+      </w:r>
+      <w:proofErr w:type="spellStart"/>
+      <w:r>
+        <w:t>tahunan</w:t>
+      </w:r>
+      <w:proofErr w:type="spellEnd"/>
+      <w:r>
+        <w:t xml:space="preserve"> </w:t>
+      </w:r>
+      <w:proofErr w:type="spellStart"/>
+      <w:r>
+        <w:t>kartu</w:t>
+      </w:r>
+      <w:proofErr w:type="spellEnd"/>
+      <w:r>
+        <w:t xml:space="preserve"> </w:t>
+      </w:r>
+      <w:proofErr w:type="spellStart"/>
+      <w:r>
+        <w:t>diatas</w:t>
+      </w:r>
+      <w:proofErr w:type="spellEnd"/>
+      <w:r>
+        <w:t xml:space="preserve"> 90rb</w:t>
+      </w:r>
+    </w:p>
+    <w:p>
+      <w:pPr>
+        <w:spacing w:line="360" w:lineRule="auto"/>
+      </w:pPr>
+      <w:r>
+        <w:t xml:space="preserve">MariaDB [dbpos_sib6]&gt; SELECT *, </w:t>
+      </w:r>
+      <w:proofErr w:type="spellStart"/>
+      <w:r>
+        <w:t>iuran</w:t>
+      </w:r>
+      <w:proofErr w:type="spellEnd"/>
+      <w:r>
+        <w:t xml:space="preserve"> FROM </w:t>
+      </w:r>
+      <w:proofErr w:type="spellStart"/>
+      <w:r>
+        <w:t>pelanggan</w:t>
+      </w:r>
+      <w:proofErr w:type="spellEnd"/>
+      <w:r>
+        <w:t xml:space="preserve"> LEFT JOIN </w:t>
+      </w:r>
+      <w:proofErr w:type="spellStart"/>
+      <w:r>
+        <w:t>kartu</w:t>
+      </w:r>
+      <w:proofErr w:type="spellEnd"/>
+      <w:r>
+        <w:t xml:space="preserve"> ON </w:t>
+      </w:r>
+      <w:proofErr w:type="spellStart"/>
+      <w:r>
+        <w:t>pelanggan.kartu_id</w:t>
+      </w:r>
+      <w:proofErr w:type="spellEnd"/>
+      <w:r>
+        <w:t xml:space="preserve"> = kartu.id WHERE </w:t>
+      </w:r>
+      <w:proofErr w:type="spellStart"/>
+      <w:r>
+        <w:t>iuran</w:t>
+      </w:r>
+      <w:proofErr w:type="spellEnd"/>
+      <w:r>
+        <w:t xml:space="preserve"> &gt; 90000;</w:t>
+      </w:r>
+    </w:p>
+    <w:p>
+      <w:pPr>
+        <w:spacing w:line="360" w:lineRule="auto"/>
+      </w:pPr>
     </w:p>
     <w:p>
       <w:pPr>
@@ -520,9 +2843,136 @@
         </w:numPr>
         <w:spacing w:line="360" w:lineRule="auto"/>
       </w:pPr>
-      <w:r>
-        <w:t>Tampilkan statistik data produk dimana harga produknya dibawah rata-rata harga produk secara keseluruhan</w:t>
-      </w:r>
+      <w:proofErr w:type="spellStart"/>
+      <w:r>
+        <w:t>Tampilkan</w:t>
+      </w:r>
+      <w:proofErr w:type="spellEnd"/>
+      <w:r>
+        <w:t xml:space="preserve"> </w:t>
+      </w:r>
+      <w:proofErr w:type="spellStart"/>
+      <w:r>
+        <w:t>statistik</w:t>
+      </w:r>
+      <w:proofErr w:type="spellEnd"/>
+      <w:r>
+        <w:t xml:space="preserve"> data </w:t>
+      </w:r>
+      <w:proofErr w:type="spellStart"/>
+      <w:r>
+        <w:t>produk</w:t>
+      </w:r>
+      <w:proofErr w:type="spellEnd"/>
+      <w:r>
+        <w:t xml:space="preserve"> </w:t>
+      </w:r>
+      <w:proofErr w:type="spellStart"/>
+      <w:r>
+        <w:t>dimana</w:t>
+      </w:r>
+      <w:proofErr w:type="spellEnd"/>
+      <w:r>
+        <w:t xml:space="preserve"> </w:t>
+      </w:r>
+      <w:proofErr w:type="spellStart"/>
+      <w:r>
+        <w:t>harga</w:t>
+      </w:r>
+      <w:proofErr w:type="spellEnd"/>
+      <w:r>
+        <w:t xml:space="preserve"> </w:t>
+      </w:r>
+      <w:proofErr w:type="spellStart"/>
+      <w:r>
+        <w:t>produknya</w:t>
+      </w:r>
+      <w:proofErr w:type="spellEnd"/>
+      <w:r>
+        <w:t xml:space="preserve"> </w:t>
+      </w:r>
+      <w:proofErr w:type="spellStart"/>
+      <w:r>
+        <w:t>dibawah</w:t>
+      </w:r>
+      <w:proofErr w:type="spellEnd"/>
+      <w:r>
+        <w:t xml:space="preserve"> rata-rata </w:t>
+      </w:r>
+      <w:proofErr w:type="spellStart"/>
+      <w:r>
+        <w:t>harga</w:t>
+      </w:r>
+      <w:proofErr w:type="spellEnd"/>
+      <w:r>
+        <w:t xml:space="preserve"> </w:t>
+      </w:r>
+      <w:proofErr w:type="spellStart"/>
+      <w:r>
+        <w:t>produk</w:t>
+      </w:r>
+      <w:proofErr w:type="spellEnd"/>
+      <w:r>
+        <w:t xml:space="preserve"> </w:t>
+      </w:r>
+      <w:proofErr w:type="spellStart"/>
+      <w:r>
+        <w:t>secara</w:t>
+      </w:r>
+      <w:proofErr w:type="spellEnd"/>
+      <w:r>
+        <w:t xml:space="preserve"> </w:t>
+      </w:r>
+      <w:proofErr w:type="spellStart"/>
+      <w:r>
+        <w:t>keseluruhan</w:t>
+      </w:r>
+      <w:proofErr w:type="spellEnd"/>
+    </w:p>
+    <w:p>
+      <w:pPr>
+        <w:spacing w:line="360" w:lineRule="auto"/>
+      </w:pPr>
+      <w:r>
+        <w:t xml:space="preserve">MariaDB [dbpos_sib6]&gt; SELECT * FROM </w:t>
+      </w:r>
+      <w:proofErr w:type="spellStart"/>
+      <w:r>
+        <w:t>produk</w:t>
+      </w:r>
+      <w:proofErr w:type="spellEnd"/>
+      <w:r>
+        <w:t xml:space="preserve"> WHERE </w:t>
+      </w:r>
+      <w:proofErr w:type="spellStart"/>
+      <w:r>
+        <w:t>harga_jual</w:t>
+      </w:r>
+      <w:proofErr w:type="spellEnd"/>
+      <w:r>
+        <w:t xml:space="preserve"> &lt; (SELECT AVG(</w:t>
+      </w:r>
+      <w:proofErr w:type="spellStart"/>
+      <w:r>
+        <w:t>harga_jual</w:t>
+      </w:r>
+      <w:proofErr w:type="spellEnd"/>
+      <w:r>
+        <w:t xml:space="preserve">) FROM </w:t>
+      </w:r>
+      <w:proofErr w:type="spellStart"/>
+      <w:r>
+        <w:t>produk</w:t>
+      </w:r>
+      <w:proofErr w:type="spellEnd"/>
+      <w:r>
+        <w:t>);</w:t>
+      </w:r>
+    </w:p>
+    <w:p>
+      <w:pPr>
+        <w:spacing w:line="360" w:lineRule="auto"/>
+      </w:pPr>
     </w:p>
     <w:p>
       <w:pPr>
@@ -532,8 +2982,125 @@
         </w:numPr>
         <w:spacing w:line="360" w:lineRule="auto"/>
       </w:pPr>
-      <w:r>
-        <w:t>Tampilkan data pelanggan yang memiliki kartu dimana diskon kartu yang diberikan diatas 3%</w:t>
+      <w:proofErr w:type="spellStart"/>
+      <w:r>
+        <w:t>Tampilkan</w:t>
+      </w:r>
+      <w:proofErr w:type="spellEnd"/>
+      <w:r>
+        <w:t xml:space="preserve"> data </w:t>
+      </w:r>
+      <w:proofErr w:type="spellStart"/>
+      <w:r>
+        <w:t>pelanggan</w:t>
+      </w:r>
+      <w:proofErr w:type="spellEnd"/>
+      <w:r>
+        <w:t xml:space="preserve"> yang </w:t>
+      </w:r>
+      <w:proofErr w:type="spellStart"/>
+      <w:r>
+        <w:t>memiliki</w:t>
+      </w:r>
+      <w:proofErr w:type="spellEnd"/>
+      <w:r>
+        <w:t xml:space="preserve"> </w:t>
+      </w:r>
+      <w:proofErr w:type="spellStart"/>
+      <w:r>
+        <w:t>kartu</w:t>
+      </w:r>
+      <w:proofErr w:type="spellEnd"/>
+      <w:r>
+        <w:t xml:space="preserve"> </w:t>
+      </w:r>
+      <w:proofErr w:type="spellStart"/>
+      <w:r>
+        <w:t>dimana</w:t>
+      </w:r>
+      <w:proofErr w:type="spellEnd"/>
+      <w:r>
+        <w:t xml:space="preserve"> </w:t>
+      </w:r>
+      <w:proofErr w:type="spellStart"/>
+      <w:r>
+        <w:t>diskon</w:t>
+      </w:r>
+      <w:proofErr w:type="spellEnd"/>
+      <w:r>
+        <w:t xml:space="preserve"> </w:t>
+      </w:r>
+      <w:proofErr w:type="spellStart"/>
+      <w:r>
+        <w:t>kartu</w:t>
+      </w:r>
+      <w:proofErr w:type="spellEnd"/>
+      <w:r>
+        <w:t xml:space="preserve"> yang </w:t>
+      </w:r>
+      <w:proofErr w:type="spellStart"/>
+      <w:r>
+        <w:t>diberikan</w:t>
+      </w:r>
+      <w:proofErr w:type="spellEnd"/>
+      <w:r>
+        <w:t xml:space="preserve"> </w:t>
+      </w:r>
+      <w:proofErr w:type="spellStart"/>
+      <w:r>
+        <w:t>diatas</w:t>
+      </w:r>
+      <w:proofErr w:type="spellEnd"/>
+      <w:r>
+        <w:t xml:space="preserve"> 3%</w:t>
+      </w:r>
+    </w:p>
+    <w:p>
+      <w:pPr>
+        <w:spacing w:line="360" w:lineRule="auto"/>
+      </w:pPr>
+      <w:r>
+        <w:t xml:space="preserve">MariaDB [dbpos_sib6]&gt; SELECT *, </w:t>
+      </w:r>
+      <w:proofErr w:type="spellStart"/>
+      <w:r>
+        <w:t>diskon</w:t>
+      </w:r>
+      <w:proofErr w:type="spellEnd"/>
+      <w:r>
+        <w:t xml:space="preserve"> FROM </w:t>
+      </w:r>
+      <w:proofErr w:type="spellStart"/>
+      <w:r>
+        <w:t>pelanggan</w:t>
+      </w:r>
+      <w:proofErr w:type="spellEnd"/>
+      <w:r>
+        <w:t xml:space="preserve"> LEFT JOIN </w:t>
+      </w:r>
+      <w:proofErr w:type="spellStart"/>
+      <w:r>
+        <w:t>kartu</w:t>
+      </w:r>
+      <w:proofErr w:type="spellEnd"/>
+      <w:r>
+        <w:t xml:space="preserve"> ON </w:t>
+      </w:r>
+      <w:proofErr w:type="spellStart"/>
+      <w:r>
+        <w:t>pelanggan.kartu_id</w:t>
+      </w:r>
+      <w:proofErr w:type="spellEnd"/>
+      <w:r>
+        <w:t xml:space="preserve"> = kartu.id WHERE </w:t>
+      </w:r>
+      <w:proofErr w:type="spellStart"/>
+      <w:r>
+        <w:t>diskon</w:t>
+      </w:r>
+      <w:proofErr w:type="spellEnd"/>
+      <w:r>
+        <w:t xml:space="preserve"> &gt; 0.03;</w:t>
       </w:r>
     </w:p>
     <w:sectPr>
@@ -549,7 +3116,7 @@
 </file>
 
 <file path=word/endnotes.xml><?xml version="1.0" encoding="utf-8"?>
-<w:endnotes xmlns:wpc="http://schemas.microsoft.com/office/word/2010/wordprocessingCanvas" xmlns:cx="http://schemas.microsoft.com/office/drawing/2014/chartex" xmlns:cx1="http://schemas.microsoft.com/office/drawing/2015/9/8/chartex" xmlns:cx2="http://schemas.microsoft.com/office/drawing/2015/10/21/chartex" xmlns:cx3="http://schemas.microsoft.com/office/drawing/2016/5/9/chartex" xmlns:cx4="http://schemas.microsoft.com/office/drawing/2016/5/10/chartex" xmlns:cx5="http://schemas.microsoft.com/office/drawing/2016/5/11/chartex" xmlns:cx6="http://schemas.microsoft.com/office/drawing/2016/5/12/chartex" xmlns:cx7="http://schemas.microsoft.com/office/drawing/2016/5/13/chartex" xmlns:cx8="http://schemas.microsoft.com/office/drawing/2016/5/14/chartex" xmlns:mc="http://schemas.openxmlformats.org/markup-compatibility/2006" xmlns:aink="http://schemas.microsoft.com/office/drawing/2016/ink" xmlns:am3d="http://schemas.microsoft.com/office/drawing/2017/model3d" xmlns:o="urn:schemas-microsoft-com:office:office" xmlns:r="http://schemas.openxmlformats.org/officeDocument/2006/relationships" xmlns:m="http://schemas.openxmlformats.org/officeDocument/2006/math" xmlns:v="urn:schemas-microsoft-com:vml" xmlns:wp14="http://schemas.microsoft.com/office/word/2010/wordprocessingDrawing" xmlns:wp="http://schemas.openxmlformats.org/drawingml/2006/wordprocessingDrawing" xmlns:w10="urn:schemas-microsoft-com:office:word" xmlns:w="http://schemas.openxmlformats.org/wordprocessingml/2006/main" xmlns:w14="http://schemas.microsoft.com/office/word/2010/wordml" xmlns:w15="http://schemas.microsoft.com/office/word/2012/wordml" xmlns:w16cex="http://schemas.microsoft.com/office/word/2018/wordml/cex" xmlns:w16cid="http://schemas.microsoft.com/office/word/2016/wordml/cid" xmlns:w16="http://schemas.microsoft.com/office/word/2018/wordml" xmlns:w16sdtdh="http://schemas.microsoft.com/office/word/2020/wordml/sdtdatahash" xmlns:w16se="http://schemas.microsoft.com/office/word/2015/wordml/symex" xmlns:wpg="http://schemas.microsoft.com/office/word/2010/wordprocessingGroup" xmlns:wpi="http://schemas.microsoft.com/office/word/2010/wordprocessingInk" xmlns:wne="http://schemas.microsoft.com/office/word/2006/wordml" xmlns:wps="http://schemas.microsoft.com/office/word/2010/wordprocessingShape" mc:Ignorable="w14 w15 w16se w16cid w16 w16cex w16sdtdh wp14">
+<w:endnotes xmlns:wpc="http://schemas.microsoft.com/office/word/2010/wordprocessingCanvas" xmlns:cx="http://schemas.microsoft.com/office/drawing/2014/chartex" xmlns:cx1="http://schemas.microsoft.com/office/drawing/2015/9/8/chartex" xmlns:cx2="http://schemas.microsoft.com/office/drawing/2015/10/21/chartex" xmlns:cx3="http://schemas.microsoft.com/office/drawing/2016/5/9/chartex" xmlns:cx4="http://schemas.microsoft.com/office/drawing/2016/5/10/chartex" xmlns:cx5="http://schemas.microsoft.com/office/drawing/2016/5/11/chartex" xmlns:cx6="http://schemas.microsoft.com/office/drawing/2016/5/12/chartex" xmlns:cx7="http://schemas.microsoft.com/office/drawing/2016/5/13/chartex" xmlns:cx8="http://schemas.microsoft.com/office/drawing/2016/5/14/chartex" xmlns:mc="http://schemas.openxmlformats.org/markup-compatibility/2006" xmlns:aink="http://schemas.microsoft.com/office/drawing/2016/ink" xmlns:am3d="http://schemas.microsoft.com/office/drawing/2017/model3d" xmlns:o="urn:schemas-microsoft-com:office:office" xmlns:oel="http://schemas.microsoft.com/office/2019/extlst" xmlns:r="http://schemas.openxmlformats.org/officeDocument/2006/relationships" xmlns:m="http://schemas.openxmlformats.org/officeDocument/2006/math" xmlns:v="urn:schemas-microsoft-com:vml" xmlns:wp14="http://schemas.microsoft.com/office/word/2010/wordprocessingDrawing" xmlns:wp="http://schemas.openxmlformats.org/drawingml/2006/wordprocessingDrawing" xmlns:w10="urn:schemas-microsoft-com:office:word" xmlns:w="http://schemas.openxmlformats.org/wordprocessingml/2006/main" xmlns:w14="http://schemas.microsoft.com/office/word/2010/wordml" xmlns:w15="http://schemas.microsoft.com/office/word/2012/wordml" xmlns:w16cex="http://schemas.microsoft.com/office/word/2018/wordml/cex" xmlns:w16cid="http://schemas.microsoft.com/office/word/2016/wordml/cid" xmlns:w16="http://schemas.microsoft.com/office/word/2018/wordml" xmlns:w16du="http://schemas.microsoft.com/office/word/2023/wordml/word16du" xmlns:w16sdtdh="http://schemas.microsoft.com/office/word/2020/wordml/sdtdatahash" xmlns:w16se="http://schemas.microsoft.com/office/word/2015/wordml/symex" xmlns:wpg="http://schemas.microsoft.com/office/word/2010/wordprocessingGroup" xmlns:wpi="http://schemas.microsoft.com/office/word/2010/wordprocessingInk" xmlns:wne="http://schemas.microsoft.com/office/word/2006/wordml" xmlns:wps="http://schemas.microsoft.com/office/word/2010/wordprocessingShape" mc:Ignorable="w14 w15 w16se w16cid w16 w16cex w16sdtdh w16du wp14">
   <w:endnote w:type="separator" w:id="-1">
     <w:p>
       <w:r>
@@ -568,7 +3135,7 @@
 </file>
 
 <file path=word/footer1.xml><?xml version="1.0" encoding="utf-8"?>
-<w:ftr xmlns:wpc="http://schemas.microsoft.com/office/word/2010/wordprocessingCanvas" xmlns:cx="http://schemas.microsoft.com/office/drawing/2014/chartex" xmlns:cx1="http://schemas.microsoft.com/office/drawing/2015/9/8/chartex" xmlns:cx2="http://schemas.microsoft.com/office/drawing/2015/10/21/chartex" xmlns:cx3="http://schemas.microsoft.com/office/drawing/2016/5/9/chartex" xmlns:cx4="http://schemas.microsoft.com/office/drawing/2016/5/10/chartex" xmlns:cx5="http://schemas.microsoft.com/office/drawing/2016/5/11/chartex" xmlns:cx6="http://schemas.microsoft.com/office/drawing/2016/5/12/chartex" xmlns:cx7="http://schemas.microsoft.com/office/drawing/2016/5/13/chartex" xmlns:cx8="http://schemas.microsoft.com/office/drawing/2016/5/14/chartex" xmlns:mc="http://schemas.openxmlformats.org/markup-compatibility/2006" xmlns:aink="http://schemas.microsoft.com/office/drawing/2016/ink" xmlns:am3d="http://schemas.microsoft.com/office/drawing/2017/model3d" xmlns:o="urn:schemas-microsoft-com:office:office" xmlns:r="http://schemas.openxmlformats.org/officeDocument/2006/relationships" xmlns:m="http://schemas.openxmlformats.org/officeDocument/2006/math" xmlns:v="urn:schemas-microsoft-com:vml" xmlns:wp14="http://schemas.microsoft.com/office/word/2010/wordprocessingDrawing" xmlns:wp="http://schemas.openxmlformats.org/drawingml/2006/wordprocessingDrawing" xmlns:w10="urn:schemas-microsoft-com:office:word" xmlns:w="http://schemas.openxmlformats.org/wordprocessingml/2006/main" xmlns:w14="http://schemas.microsoft.com/office/word/2010/wordml" xmlns:w15="http://schemas.microsoft.com/office/word/2012/wordml" xmlns:w16cex="http://schemas.microsoft.com/office/word/2018/wordml/cex" xmlns:w16cid="http://schemas.microsoft.com/office/word/2016/wordml/cid" xmlns:w16="http://schemas.microsoft.com/office/word/2018/wordml" xmlns:w16sdtdh="http://schemas.microsoft.com/office/word/2020/wordml/sdtdatahash" xmlns:w16se="http://schemas.microsoft.com/office/word/2015/wordml/symex" xmlns:wpg="http://schemas.microsoft.com/office/word/2010/wordprocessingGroup" xmlns:wpi="http://schemas.microsoft.com/office/word/2010/wordprocessingInk" xmlns:wne="http://schemas.microsoft.com/office/word/2006/wordml" xmlns:wps="http://schemas.microsoft.com/office/word/2010/wordprocessingShape" mc:Ignorable="w14 w15 w16se w16cid w16 w16cex w16sdtdh wp14">
+<w:ftr xmlns:wpc="http://schemas.microsoft.com/office/word/2010/wordprocessingCanvas" xmlns:cx="http://schemas.microsoft.com/office/drawing/2014/chartex" xmlns:cx1="http://schemas.microsoft.com/office/drawing/2015/9/8/chartex" xmlns:cx2="http://schemas.microsoft.com/office/drawing/2015/10/21/chartex" xmlns:cx3="http://schemas.microsoft.com/office/drawing/2016/5/9/chartex" xmlns:cx4="http://schemas.microsoft.com/office/drawing/2016/5/10/chartex" xmlns:cx5="http://schemas.microsoft.com/office/drawing/2016/5/11/chartex" xmlns:cx6="http://schemas.microsoft.com/office/drawing/2016/5/12/chartex" xmlns:cx7="http://schemas.microsoft.com/office/drawing/2016/5/13/chartex" xmlns:cx8="http://schemas.microsoft.com/office/drawing/2016/5/14/chartex" xmlns:mc="http://schemas.openxmlformats.org/markup-compatibility/2006" xmlns:aink="http://schemas.microsoft.com/office/drawing/2016/ink" xmlns:am3d="http://schemas.microsoft.com/office/drawing/2017/model3d" xmlns:o="urn:schemas-microsoft-com:office:office" xmlns:oel="http://schemas.microsoft.com/office/2019/extlst" xmlns:r="http://schemas.openxmlformats.org/officeDocument/2006/relationships" xmlns:m="http://schemas.openxmlformats.org/officeDocument/2006/math" xmlns:v="urn:schemas-microsoft-com:vml" xmlns:wp14="http://schemas.microsoft.com/office/word/2010/wordprocessingDrawing" xmlns:wp="http://schemas.openxmlformats.org/drawingml/2006/wordprocessingDrawing" xmlns:w10="urn:schemas-microsoft-com:office:word" xmlns:w="http://schemas.openxmlformats.org/wordprocessingml/2006/main" xmlns:w14="http://schemas.microsoft.com/office/word/2010/wordml" xmlns:w15="http://schemas.microsoft.com/office/word/2012/wordml" xmlns:w16cex="http://schemas.microsoft.com/office/word/2018/wordml/cex" xmlns:w16cid="http://schemas.microsoft.com/office/word/2016/wordml/cid" xmlns:w16="http://schemas.microsoft.com/office/word/2018/wordml" xmlns:w16du="http://schemas.microsoft.com/office/word/2023/wordml/word16du" xmlns:w16sdtdh="http://schemas.microsoft.com/office/word/2020/wordml/sdtdatahash" xmlns:w16se="http://schemas.microsoft.com/office/word/2015/wordml/symex" xmlns:wpg="http://schemas.microsoft.com/office/word/2010/wordprocessingGroup" xmlns:wpi="http://schemas.microsoft.com/office/word/2010/wordprocessingInk" xmlns:wne="http://schemas.microsoft.com/office/word/2006/wordml" xmlns:wps="http://schemas.microsoft.com/office/word/2010/wordprocessingShape" mc:Ignorable="w14 w15 w16se w16cid w16 w16cex w16sdtdh w16du wp14">
   <w:p>
     <w:pPr>
       <w:pBdr>
@@ -731,7 +3298,7 @@
 </file>
 
 <file path=word/footnotes.xml><?xml version="1.0" encoding="utf-8"?>
-<w:footnotes xmlns:wpc="http://schemas.microsoft.com/office/word/2010/wordprocessingCanvas" xmlns:cx="http://schemas.microsoft.com/office/drawing/2014/chartex" xmlns:cx1="http://schemas.microsoft.com/office/drawing/2015/9/8/chartex" xmlns:cx2="http://schemas.microsoft.com/office/drawing/2015/10/21/chartex" xmlns:cx3="http://schemas.microsoft.com/office/drawing/2016/5/9/chartex" xmlns:cx4="http://schemas.microsoft.com/office/drawing/2016/5/10/chartex" xmlns:cx5="http://schemas.microsoft.com/office/drawing/2016/5/11/chartex" xmlns:cx6="http://schemas.microsoft.com/office/drawing/2016/5/12/chartex" xmlns:cx7="http://schemas.microsoft.com/office/drawing/2016/5/13/chartex" xmlns:cx8="http://schemas.microsoft.com/office/drawing/2016/5/14/chartex" xmlns:mc="http://schemas.openxmlformats.org/markup-compatibility/2006" xmlns:aink="http://schemas.microsoft.com/office/drawing/2016/ink" xmlns:am3d="http://schemas.microsoft.com/office/drawing/2017/model3d" xmlns:o="urn:schemas-microsoft-com:office:office" xmlns:r="http://schemas.openxmlformats.org/officeDocument/2006/relationships" xmlns:m="http://schemas.openxmlformats.org/officeDocument/2006/math" xmlns:v="urn:schemas-microsoft-com:vml" xmlns:wp14="http://schemas.microsoft.com/office/word/2010/wordprocessingDrawing" xmlns:wp="http://schemas.openxmlformats.org/drawingml/2006/wordprocessingDrawing" xmlns:w10="urn:schemas-microsoft-com:office:word" xmlns:w="http://schemas.openxmlformats.org/wordprocessingml/2006/main" xmlns:w14="http://schemas.microsoft.com/office/word/2010/wordml" xmlns:w15="http://schemas.microsoft.com/office/word/2012/wordml" xmlns:w16cex="http://schemas.microsoft.com/office/word/2018/wordml/cex" xmlns:w16cid="http://schemas.microsoft.com/office/word/2016/wordml/cid" xmlns:w16="http://schemas.microsoft.com/office/word/2018/wordml" xmlns:w16sdtdh="http://schemas.microsoft.com/office/word/2020/wordml/sdtdatahash" xmlns:w16se="http://schemas.microsoft.com/office/word/2015/wordml/symex" xmlns:wpg="http://schemas.microsoft.com/office/word/2010/wordprocessingGroup" xmlns:wpi="http://schemas.microsoft.com/office/word/2010/wordprocessingInk" xmlns:wne="http://schemas.microsoft.com/office/word/2006/wordml" xmlns:wps="http://schemas.microsoft.com/office/word/2010/wordprocessingShape" mc:Ignorable="w14 w15 w16se w16cid w16 w16cex w16sdtdh wp14">
+<w:footnotes xmlns:wpc="http://schemas.microsoft.com/office/word/2010/wordprocessingCanvas" xmlns:cx="http://schemas.microsoft.com/office/drawing/2014/chartex" xmlns:cx1="http://schemas.microsoft.com/office/drawing/2015/9/8/chartex" xmlns:cx2="http://schemas.microsoft.com/office/drawing/2015/10/21/chartex" xmlns:cx3="http://schemas.microsoft.com/office/drawing/2016/5/9/chartex" xmlns:cx4="http://schemas.microsoft.com/office/drawing/2016/5/10/chartex" xmlns:cx5="http://schemas.microsoft.com/office/drawing/2016/5/11/chartex" xmlns:cx6="http://schemas.microsoft.com/office/drawing/2016/5/12/chartex" xmlns:cx7="http://schemas.microsoft.com/office/drawing/2016/5/13/chartex" xmlns:cx8="http://schemas.microsoft.com/office/drawing/2016/5/14/chartex" xmlns:mc="http://schemas.openxmlformats.org/markup-compatibility/2006" xmlns:aink="http://schemas.microsoft.com/office/drawing/2016/ink" xmlns:am3d="http://schemas.microsoft.com/office/drawing/2017/model3d" xmlns:o="urn:schemas-microsoft-com:office:office" xmlns:oel="http://schemas.microsoft.com/office/2019/extlst" xmlns:r="http://schemas.openxmlformats.org/officeDocument/2006/relationships" xmlns:m="http://schemas.openxmlformats.org/officeDocument/2006/math" xmlns:v="urn:schemas-microsoft-com:vml" xmlns:wp14="http://schemas.microsoft.com/office/word/2010/wordprocessingDrawing" xmlns:wp="http://schemas.openxmlformats.org/drawingml/2006/wordprocessingDrawing" xmlns:w10="urn:schemas-microsoft-com:office:word" xmlns:w="http://schemas.openxmlformats.org/wordprocessingml/2006/main" xmlns:w14="http://schemas.microsoft.com/office/word/2010/wordml" xmlns:w15="http://schemas.microsoft.com/office/word/2012/wordml" xmlns:w16cex="http://schemas.microsoft.com/office/word/2018/wordml/cex" xmlns:w16cid="http://schemas.microsoft.com/office/word/2016/wordml/cid" xmlns:w16="http://schemas.microsoft.com/office/word/2018/wordml" xmlns:w16du="http://schemas.microsoft.com/office/word/2023/wordml/word16du" xmlns:w16sdtdh="http://schemas.microsoft.com/office/word/2020/wordml/sdtdatahash" xmlns:w16se="http://schemas.microsoft.com/office/word/2015/wordml/symex" xmlns:wpg="http://schemas.microsoft.com/office/word/2010/wordprocessingGroup" xmlns:wpi="http://schemas.microsoft.com/office/word/2010/wordprocessingInk" xmlns:wne="http://schemas.microsoft.com/office/word/2006/wordml" xmlns:wps="http://schemas.microsoft.com/office/word/2010/wordprocessingShape" mc:Ignorable="w14 w15 w16se w16cid w16 w16cex w16sdtdh w16du wp14">
   <w:footnote w:type="separator" w:id="-1">
     <w:p>
       <w:r>
@@ -750,7 +3317,7 @@
 </file>
 
 <file path=word/header1.xml><?xml version="1.0" encoding="utf-8"?>
-<w:hdr xmlns:wpc="http://schemas.microsoft.com/office/word/2010/wordprocessingCanvas" xmlns:cx="http://schemas.microsoft.com/office/drawing/2014/chartex" xmlns:cx1="http://schemas.microsoft.com/office/drawing/2015/9/8/chartex" xmlns:cx2="http://schemas.microsoft.com/office/drawing/2015/10/21/chartex" xmlns:cx3="http://schemas.microsoft.com/office/drawing/2016/5/9/chartex" xmlns:cx4="http://schemas.microsoft.com/office/drawing/2016/5/10/chartex" xmlns:cx5="http://schemas.microsoft.com/office/drawing/2016/5/11/chartex" xmlns:cx6="http://schemas.microsoft.com/office/drawing/2016/5/12/chartex" xmlns:cx7="http://schemas.microsoft.com/office/drawing/2016/5/13/chartex" xmlns:cx8="http://schemas.microsoft.com/office/drawing/2016/5/14/chartex" xmlns:mc="http://schemas.openxmlformats.org/markup-compatibility/2006" xmlns:aink="http://schemas.microsoft.com/office/drawing/2016/ink" xmlns:am3d="http://schemas.microsoft.com/office/drawing/2017/model3d" xmlns:o="urn:schemas-microsoft-com:office:office" xmlns:r="http://schemas.openxmlformats.org/officeDocument/2006/relationships" xmlns:m="http://schemas.openxmlformats.org/officeDocument/2006/math" xmlns:v="urn:schemas-microsoft-com:vml" xmlns:wp14="http://schemas.microsoft.com/office/word/2010/wordprocessingDrawing" xmlns:wp="http://schemas.openxmlformats.org/drawingml/2006/wordprocessingDrawing" xmlns:w10="urn:schemas-microsoft-com:office:word" xmlns:w="http://schemas.openxmlformats.org/wordprocessingml/2006/main" xmlns:w14="http://schemas.microsoft.com/office/word/2010/wordml" xmlns:w15="http://schemas.microsoft.com/office/word/2012/wordml" xmlns:w16cex="http://schemas.microsoft.com/office/word/2018/wordml/cex" xmlns:w16cid="http://schemas.microsoft.com/office/word/2016/wordml/cid" xmlns:w16="http://schemas.microsoft.com/office/word/2018/wordml" xmlns:w16sdtdh="http://schemas.microsoft.com/office/word/2020/wordml/sdtdatahash" xmlns:w16se="http://schemas.microsoft.com/office/word/2015/wordml/symex" xmlns:wpg="http://schemas.microsoft.com/office/word/2010/wordprocessingGroup" xmlns:wpi="http://schemas.microsoft.com/office/word/2010/wordprocessingInk" xmlns:wne="http://schemas.microsoft.com/office/word/2006/wordml" xmlns:wps="http://schemas.microsoft.com/office/word/2010/wordprocessingShape" mc:Ignorable="w14 w15 w16se w16cid w16 w16cex w16sdtdh wp14">
+<w:hdr xmlns:wpc="http://schemas.microsoft.com/office/word/2010/wordprocessingCanvas" xmlns:cx="http://schemas.microsoft.com/office/drawing/2014/chartex" xmlns:cx1="http://schemas.microsoft.com/office/drawing/2015/9/8/chartex" xmlns:cx2="http://schemas.microsoft.com/office/drawing/2015/10/21/chartex" xmlns:cx3="http://schemas.microsoft.com/office/drawing/2016/5/9/chartex" xmlns:cx4="http://schemas.microsoft.com/office/drawing/2016/5/10/chartex" xmlns:cx5="http://schemas.microsoft.com/office/drawing/2016/5/11/chartex" xmlns:cx6="http://schemas.microsoft.com/office/drawing/2016/5/12/chartex" xmlns:cx7="http://schemas.microsoft.com/office/drawing/2016/5/13/chartex" xmlns:cx8="http://schemas.microsoft.com/office/drawing/2016/5/14/chartex" xmlns:mc="http://schemas.openxmlformats.org/markup-compatibility/2006" xmlns:aink="http://schemas.microsoft.com/office/drawing/2016/ink" xmlns:am3d="http://schemas.microsoft.com/office/drawing/2017/model3d" xmlns:o="urn:schemas-microsoft-com:office:office" xmlns:oel="http://schemas.microsoft.com/office/2019/extlst" xmlns:r="http://schemas.openxmlformats.org/officeDocument/2006/relationships" xmlns:m="http://schemas.openxmlformats.org/officeDocument/2006/math" xmlns:v="urn:schemas-microsoft-com:vml" xmlns:wp14="http://schemas.microsoft.com/office/word/2010/wordprocessingDrawing" xmlns:wp="http://schemas.openxmlformats.org/drawingml/2006/wordprocessingDrawing" xmlns:w10="urn:schemas-microsoft-com:office:word" xmlns:w="http://schemas.openxmlformats.org/wordprocessingml/2006/main" xmlns:w14="http://schemas.microsoft.com/office/word/2010/wordml" xmlns:w15="http://schemas.microsoft.com/office/word/2012/wordml" xmlns:w16cex="http://schemas.microsoft.com/office/word/2018/wordml/cex" xmlns:w16cid="http://schemas.microsoft.com/office/word/2016/wordml/cid" xmlns:w16="http://schemas.microsoft.com/office/word/2018/wordml" xmlns:w16du="http://schemas.microsoft.com/office/word/2023/wordml/word16du" xmlns:w16sdtdh="http://schemas.microsoft.com/office/word/2020/wordml/sdtdatahash" xmlns:w16se="http://schemas.microsoft.com/office/word/2015/wordml/symex" xmlns:wpg="http://schemas.microsoft.com/office/word/2010/wordprocessingGroup" xmlns:wpi="http://schemas.microsoft.com/office/word/2010/wordprocessingInk" xmlns:wne="http://schemas.microsoft.com/office/word/2006/wordml" xmlns:wps="http://schemas.microsoft.com/office/word/2010/wordprocessingShape" mc:Ignorable="w14 w15 w16se w16cid w16 w16cex w16sdtdh w16du wp14">
   <w:p>
     <w:pPr>
       <w:pBdr>
@@ -788,7 +3355,7 @@
 </file>
 
 <file path=word/numbering.xml><?xml version="1.0" encoding="utf-8"?>
-<w:numbering xmlns:wpc="http://schemas.microsoft.com/office/word/2010/wordprocessingCanvas" xmlns:cx="http://schemas.microsoft.com/office/drawing/2014/chartex" xmlns:cx1="http://schemas.microsoft.com/office/drawing/2015/9/8/chartex" xmlns:cx2="http://schemas.microsoft.com/office/drawing/2015/10/21/chartex" xmlns:cx3="http://schemas.microsoft.com/office/drawing/2016/5/9/chartex" xmlns:cx4="http://schemas.microsoft.com/office/drawing/2016/5/10/chartex" xmlns:cx5="http://schemas.microsoft.com/office/drawing/2016/5/11/chartex" xmlns:cx6="http://schemas.microsoft.com/office/drawing/2016/5/12/chartex" xmlns:cx7="http://schemas.microsoft.com/office/drawing/2016/5/13/chartex" xmlns:cx8="http://schemas.microsoft.com/office/drawing/2016/5/14/chartex" xmlns:mc="http://schemas.openxmlformats.org/markup-compatibility/2006" xmlns:aink="http://schemas.microsoft.com/office/drawing/2016/ink" xmlns:am3d="http://schemas.microsoft.com/office/drawing/2017/model3d" xmlns:o="urn:schemas-microsoft-com:office:office" xmlns:r="http://schemas.openxmlformats.org/officeDocument/2006/relationships" xmlns:m="http://schemas.openxmlformats.org/officeDocument/2006/math" xmlns:v="urn:schemas-microsoft-com:vml" xmlns:wp14="http://schemas.microsoft.com/office/word/2010/wordprocessingDrawing" xmlns:wp="http://schemas.openxmlformats.org/drawingml/2006/wordprocessingDrawing" xmlns:w10="urn:schemas-microsoft-com:office:word" xmlns:w="http://schemas.openxmlformats.org/wordprocessingml/2006/main" xmlns:w14="http://schemas.microsoft.com/office/word/2010/wordml" xmlns:w15="http://schemas.microsoft.com/office/word/2012/wordml" xmlns:w16cex="http://schemas.microsoft.com/office/word/2018/wordml/cex" xmlns:w16cid="http://schemas.microsoft.com/office/word/2016/wordml/cid" xmlns:w16="http://schemas.microsoft.com/office/word/2018/wordml" xmlns:w16sdtdh="http://schemas.microsoft.com/office/word/2020/wordml/sdtdatahash" xmlns:w16se="http://schemas.microsoft.com/office/word/2015/wordml/symex" xmlns:wpg="http://schemas.microsoft.com/office/word/2010/wordprocessingGroup" xmlns:wpi="http://schemas.microsoft.com/office/word/2010/wordprocessingInk" xmlns:wne="http://schemas.microsoft.com/office/word/2006/wordml" xmlns:wps="http://schemas.microsoft.com/office/word/2010/wordprocessingShape" mc:Ignorable="w14 w15 w16se w16cid w16 w16cex w16sdtdh wp14">
+<w:numbering xmlns:wpc="http://schemas.microsoft.com/office/word/2010/wordprocessingCanvas" xmlns:cx="http://schemas.microsoft.com/office/drawing/2014/chartex" xmlns:cx1="http://schemas.microsoft.com/office/drawing/2015/9/8/chartex" xmlns:cx2="http://schemas.microsoft.com/office/drawing/2015/10/21/chartex" xmlns:cx3="http://schemas.microsoft.com/office/drawing/2016/5/9/chartex" xmlns:cx4="http://schemas.microsoft.com/office/drawing/2016/5/10/chartex" xmlns:cx5="http://schemas.microsoft.com/office/drawing/2016/5/11/chartex" xmlns:cx6="http://schemas.microsoft.com/office/drawing/2016/5/12/chartex" xmlns:cx7="http://schemas.microsoft.com/office/drawing/2016/5/13/chartex" xmlns:cx8="http://schemas.microsoft.com/office/drawing/2016/5/14/chartex" xmlns:mc="http://schemas.openxmlformats.org/markup-compatibility/2006" xmlns:aink="http://schemas.microsoft.com/office/drawing/2016/ink" xmlns:am3d="http://schemas.microsoft.com/office/drawing/2017/model3d" xmlns:o="urn:schemas-microsoft-com:office:office" xmlns:oel="http://schemas.microsoft.com/office/2019/extlst" xmlns:r="http://schemas.openxmlformats.org/officeDocument/2006/relationships" xmlns:m="http://schemas.openxmlformats.org/officeDocument/2006/math" xmlns:v="urn:schemas-microsoft-com:vml" xmlns:wp14="http://schemas.microsoft.com/office/word/2010/wordprocessingDrawing" xmlns:wp="http://schemas.openxmlformats.org/drawingml/2006/wordprocessingDrawing" xmlns:w10="urn:schemas-microsoft-com:office:word" xmlns:w="http://schemas.openxmlformats.org/wordprocessingml/2006/main" xmlns:w14="http://schemas.microsoft.com/office/word/2010/wordml" xmlns:w15="http://schemas.microsoft.com/office/word/2012/wordml" xmlns:w16cex="http://schemas.microsoft.com/office/word/2018/wordml/cex" xmlns:w16cid="http://schemas.microsoft.com/office/word/2016/wordml/cid" xmlns:w16="http://schemas.microsoft.com/office/word/2018/wordml" xmlns:w16du="http://schemas.microsoft.com/office/word/2023/wordml/word16du" xmlns:w16sdtdh="http://schemas.microsoft.com/office/word/2020/wordml/sdtdatahash" xmlns:w16se="http://schemas.microsoft.com/office/word/2015/wordml/symex" xmlns:wpg="http://schemas.microsoft.com/office/word/2010/wordprocessingGroup" xmlns:wpi="http://schemas.microsoft.com/office/word/2010/wordprocessingInk" xmlns:wne="http://schemas.microsoft.com/office/word/2006/wordml" xmlns:wps="http://schemas.microsoft.com/office/word/2010/wordprocessingShape" mc:Ignorable="w14 w15 w16se w16cid w16 w16cex w16sdtdh w16du wp14">
   <w:abstractNum w:abstractNumId="0" w15:restartNumberingAfterBreak="0">
     <w:nsid w:val="13265F37"/>
     <w:multiLevelType w:val="multilevel"/>
@@ -1241,23 +3808,23 @@
       </w:rPr>
     </w:lvl>
   </w:abstractNum>
-  <w:num w:numId="1">
+  <w:num w:numId="1" w16cid:durableId="1173105103">
     <w:abstractNumId w:val="3"/>
   </w:num>
-  <w:num w:numId="2">
+  <w:num w:numId="2" w16cid:durableId="980041072">
     <w:abstractNumId w:val="1"/>
   </w:num>
-  <w:num w:numId="3">
+  <w:num w:numId="3" w16cid:durableId="1116369564">
     <w:abstractNumId w:val="2"/>
   </w:num>
-  <w:num w:numId="4">
+  <w:num w:numId="4" w16cid:durableId="1281717468">
     <w:abstractNumId w:val="0"/>
   </w:num>
 </w:numbering>
 </file>
 
 <file path=word/styles.xml><?xml version="1.0" encoding="utf-8"?>
-<w:styles xmlns:mc="http://schemas.openxmlformats.org/markup-compatibility/2006" xmlns:r="http://schemas.openxmlformats.org/officeDocument/2006/relationships" xmlns:w="http://schemas.openxmlformats.org/wordprocessingml/2006/main" xmlns:w14="http://schemas.microsoft.com/office/word/2010/wordml" xmlns:w15="http://schemas.microsoft.com/office/word/2012/wordml" xmlns:w16cex="http://schemas.microsoft.com/office/word/2018/wordml/cex" xmlns:w16cid="http://schemas.microsoft.com/office/word/2016/wordml/cid" xmlns:w16="http://schemas.microsoft.com/office/word/2018/wordml" xmlns:w16sdtdh="http://schemas.microsoft.com/office/word/2020/wordml/sdtdatahash" xmlns:w16se="http://schemas.microsoft.com/office/word/2015/wordml/symex" mc:Ignorable="w14 w15 w16se w16cid w16 w16cex w16sdtdh">
+<w:styles xmlns:mc="http://schemas.openxmlformats.org/markup-compatibility/2006" xmlns:r="http://schemas.openxmlformats.org/officeDocument/2006/relationships" xmlns:w="http://schemas.openxmlformats.org/wordprocessingml/2006/main" xmlns:w14="http://schemas.microsoft.com/office/word/2010/wordml" xmlns:w15="http://schemas.microsoft.com/office/word/2012/wordml" xmlns:w16cex="http://schemas.microsoft.com/office/word/2018/wordml/cex" xmlns:w16cid="http://schemas.microsoft.com/office/word/2016/wordml/cid" xmlns:w16="http://schemas.microsoft.com/office/word/2018/wordml" xmlns:w16du="http://schemas.microsoft.com/office/word/2023/wordml/word16du" xmlns:w16sdtdh="http://schemas.microsoft.com/office/word/2020/wordml/sdtdatahash" xmlns:w16se="http://schemas.microsoft.com/office/word/2015/wordml/symex" mc:Ignorable="w14 w15 w16se w16cid w16 w16cex w16sdtdh w16du">
   <w:docDefaults>
     <w:rPrDefault>
       <w:rPr>

</xml_diff>